<commit_message>
thêm chi tiết nhỏ
</commit_message>
<xml_diff>
--- a/BTL_QLKS_CNPM_DH19IT03.docx
+++ b/BTL_QLKS_CNPM_DH19IT03.docx
@@ -1,6 +1,6 @@
 
 <file path=word/document.xml><?xml version="1.0" encoding="utf-8"?>
-<w:document xmlns:wpc="http://schemas.microsoft.com/office/word/2010/wordprocessingCanvas" xmlns:mc="http://schemas.openxmlformats.org/markup-compatibility/2006" xmlns:o="urn:schemas-microsoft-com:office:office" xmlns:r="http://schemas.openxmlformats.org/officeDocument/2006/relationships" xmlns:m="http://schemas.openxmlformats.org/officeDocument/2006/math" xmlns:v="urn:schemas-microsoft-com:vml" xmlns:wp14="http://schemas.microsoft.com/office/word/2010/wordprocessingDrawing" xmlns:wp="http://schemas.openxmlformats.org/drawingml/2006/wordprocessingDrawing" xmlns:w10="urn:schemas-microsoft-com:office:word" xmlns:w="http://schemas.openxmlformats.org/wordprocessingml/2006/main" xmlns:w14="http://schemas.microsoft.com/office/word/2010/wordml" xmlns:wpg="http://schemas.microsoft.com/office/word/2010/wordprocessingGroup" xmlns:wpi="http://schemas.microsoft.com/office/word/2010/wordprocessingInk" xmlns:wne="http://schemas.microsoft.com/office/word/2006/wordml" xmlns:wps="http://schemas.microsoft.com/office/word/2010/wordprocessingShape" mc:Ignorable="w14 wp14">
+<w:document xmlns:wpc="http://schemas.microsoft.com/office/word/2010/wordprocessingCanvas" xmlns:cx="http://schemas.microsoft.com/office/drawing/2014/chartex" xmlns:cx1="http://schemas.microsoft.com/office/drawing/2015/9/8/chartex" xmlns:cx2="http://schemas.microsoft.com/office/drawing/2015/10/21/chartex" xmlns:cx3="http://schemas.microsoft.com/office/drawing/2016/5/9/chartex" xmlns:cx4="http://schemas.microsoft.com/office/drawing/2016/5/10/chartex" xmlns:cx5="http://schemas.microsoft.com/office/drawing/2016/5/11/chartex" xmlns:cx6="http://schemas.microsoft.com/office/drawing/2016/5/12/chartex" xmlns:cx7="http://schemas.microsoft.com/office/drawing/2016/5/13/chartex" xmlns:cx8="http://schemas.microsoft.com/office/drawing/2016/5/14/chartex" xmlns:mc="http://schemas.openxmlformats.org/markup-compatibility/2006" xmlns:aink="http://schemas.microsoft.com/office/drawing/2016/ink" xmlns:am3d="http://schemas.microsoft.com/office/drawing/2017/model3d" xmlns:o="urn:schemas-microsoft-com:office:office" xmlns:r="http://schemas.openxmlformats.org/officeDocument/2006/relationships" xmlns:m="http://schemas.openxmlformats.org/officeDocument/2006/math" xmlns:v="urn:schemas-microsoft-com:vml" xmlns:wp14="http://schemas.microsoft.com/office/word/2010/wordprocessingDrawing" xmlns:wp="http://schemas.openxmlformats.org/drawingml/2006/wordprocessingDrawing" xmlns:w10="urn:schemas-microsoft-com:office:word" xmlns:w="http://schemas.openxmlformats.org/wordprocessingml/2006/main" xmlns:w14="http://schemas.microsoft.com/office/word/2010/wordml" xmlns:w15="http://schemas.microsoft.com/office/word/2012/wordml" xmlns:w16cex="http://schemas.microsoft.com/office/word/2018/wordml/cex" xmlns:w16cid="http://schemas.microsoft.com/office/word/2016/wordml/cid" xmlns:w16="http://schemas.microsoft.com/office/word/2018/wordml" xmlns:w16sdtdh="http://schemas.microsoft.com/office/word/2020/wordml/sdtdatahash" xmlns:w16se="http://schemas.microsoft.com/office/word/2015/wordml/symex" xmlns:wpg="http://schemas.microsoft.com/office/word/2010/wordprocessingGroup" xmlns:wpi="http://schemas.microsoft.com/office/word/2010/wordprocessingInk" xmlns:wne="http://schemas.microsoft.com/office/word/2006/wordml" xmlns:wps="http://schemas.microsoft.com/office/word/2010/wordprocessingShape" mc:Ignorable="w14 w15 w16se w16cid w16 w16cex w16sdtdh wp14">
   <w:body>
     <w:p>
       <w:pPr>
@@ -143,7 +143,7 @@
                     <pic:cNvPicPr/>
                   </pic:nvPicPr>
                   <pic:blipFill>
-                    <a:blip r:embed="rId9" cstate="print">
+                    <a:blip r:embed="rId8" cstate="print">
                       <a:extLst>
                         <a:ext uri="{28A0092B-C50C-407E-A947-70E740481C1C}">
                           <a14:useLocalDpi xmlns:a14="http://schemas.microsoft.com/office/drawing/2010/main" val="0"/>
@@ -3569,7 +3569,7 @@
                     </pic:cNvPicPr>
                   </pic:nvPicPr>
                   <pic:blipFill>
-                    <a:blip r:embed="rId10" cstate="print">
+                    <a:blip r:embed="rId9" cstate="print">
                       <a:extLst>
                         <a:ext uri="{28A0092B-C50C-407E-A947-70E740481C1C}">
                           <a14:useLocalDpi xmlns:a14="http://schemas.microsoft.com/office/drawing/2010/main" val="0"/>
@@ -3677,7 +3677,7 @@
                     </pic:cNvPicPr>
                   </pic:nvPicPr>
                   <pic:blipFill>
-                    <a:blip r:embed="rId11">
+                    <a:blip r:embed="rId10">
                       <a:extLst>
                         <a:ext uri="{28A0092B-C50C-407E-A947-70E740481C1C}">
                           <a14:useLocalDpi xmlns:a14="http://schemas.microsoft.com/office/drawing/2010/main" val="0"/>
@@ -5305,7 +5305,7 @@
                     </pic:cNvPicPr>
                   </pic:nvPicPr>
                   <pic:blipFill>
-                    <a:blip r:embed="rId12" cstate="print">
+                    <a:blip r:embed="rId11" cstate="print">
                       <a:extLst>
                         <a:ext uri="{28A0092B-C50C-407E-A947-70E740481C1C}">
                           <a14:useLocalDpi xmlns:a14="http://schemas.microsoft.com/office/drawing/2010/main" val="0"/>
@@ -5407,7 +5407,7 @@
                     </pic:cNvPicPr>
                   </pic:nvPicPr>
                   <pic:blipFill>
-                    <a:blip r:embed="rId13">
+                    <a:blip r:embed="rId12">
                       <a:extLst>
                         <a:ext uri="{28A0092B-C50C-407E-A947-70E740481C1C}">
                           <a14:useLocalDpi xmlns:a14="http://schemas.microsoft.com/office/drawing/2010/main" val="0"/>
@@ -5522,7 +5522,7 @@
                     </pic:cNvPicPr>
                   </pic:nvPicPr>
                   <pic:blipFill>
-                    <a:blip r:embed="rId14" cstate="print">
+                    <a:blip r:embed="rId13" cstate="print">
                       <a:extLst>
                         <a:ext uri="{28A0092B-C50C-407E-A947-70E740481C1C}">
                           <a14:useLocalDpi xmlns:a14="http://schemas.microsoft.com/office/drawing/2010/main" val="0"/>
@@ -5644,7 +5644,7 @@
                     </pic:cNvPicPr>
                   </pic:nvPicPr>
                   <pic:blipFill>
-                    <a:blip r:embed="rId15">
+                    <a:blip r:embed="rId14">
                       <a:extLst>
                         <a:ext uri="{28A0092B-C50C-407E-A947-70E740481C1C}">
                           <a14:useLocalDpi xmlns:a14="http://schemas.microsoft.com/office/drawing/2010/main" val="0"/>
@@ -5743,7 +5743,7 @@
                     </pic:cNvPicPr>
                   </pic:nvPicPr>
                   <pic:blipFill>
-                    <a:blip r:embed="rId16">
+                    <a:blip r:embed="rId15">
                       <a:extLst>
                         <a:ext uri="{28A0092B-C50C-407E-A947-70E740481C1C}">
                           <a14:useLocalDpi xmlns:a14="http://schemas.microsoft.com/office/drawing/2010/main" val="0"/>
@@ -5842,7 +5842,7 @@
                     </pic:cNvPicPr>
                   </pic:nvPicPr>
                   <pic:blipFill>
-                    <a:blip r:embed="rId17">
+                    <a:blip r:embed="rId16">
                       <a:extLst>
                         <a:ext uri="{28A0092B-C50C-407E-A947-70E740481C1C}">
                           <a14:useLocalDpi xmlns:a14="http://schemas.microsoft.com/office/drawing/2010/main" val="0"/>
@@ -5941,7 +5941,7 @@
                     </pic:cNvPicPr>
                   </pic:nvPicPr>
                   <pic:blipFill>
-                    <a:blip r:embed="rId18">
+                    <a:blip r:embed="rId17">
                       <a:extLst>
                         <a:ext uri="{28A0092B-C50C-407E-A947-70E740481C1C}">
                           <a14:useLocalDpi xmlns:a14="http://schemas.microsoft.com/office/drawing/2010/main" val="0"/>
@@ -6196,11 +6196,11 @@
           </mc:Choice>
           <mc:Fallback>
             <w:pict>
-              <v:shapetype id="_x0000_t32" coordsize="21600,21600" o:spt="32" o:oned="t" path="m,l21600,21600e" filled="f">
+              <v:shapetype w14:anchorId="4C8260EE" id="_x0000_t32" coordsize="21600,21600" o:spt="32" o:oned="t" path="m,l21600,21600e" filled="f">
                 <v:path arrowok="t" fillok="f" o:connecttype="none"/>
                 <o:lock v:ext="edit" shapetype="t"/>
               </v:shapetype>
-              <v:shape id="Straight Arrow Connector 9" o:spid="_x0000_s1026" type="#_x0000_t32" style="position:absolute;margin-left:-82.8pt;margin-top:13.25pt;width:357.85pt;height:28.7pt;flip:x y;z-index:251665408;visibility:visible;mso-wrap-style:square;mso-wrap-distance-left:9pt;mso-wrap-distance-top:0;mso-wrap-distance-right:9pt;mso-wrap-distance-bottom:0;mso-position-horizontal:absolute;mso-position-horizontal-relative:text;mso-position-vertical:absolute;mso-position-vertical-relative:text" o:gfxdata="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" strokecolor="#4579b8 [3044]">
+              <v:shape id="Straight Arrow Connector 9" o:spid="_x0000_s1026" type="#_x0000_t32" style="position:absolute;margin-left:-82.8pt;margin-top:13.25pt;width:357.85pt;height:28.7pt;flip:x y;z-index:251665408;visibility:visible;mso-wrap-style:square;mso-wrap-distance-left:9pt;mso-wrap-distance-top:0;mso-wrap-distance-right:9pt;mso-wrap-distance-bottom:0;mso-position-horizontal:absolute;mso-position-horizontal-relative:text;mso-position-vertical:absolute;mso-position-vertical-relative:text" o:gfxdata="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" strokecolor="#4579b8 [3044]">
                 <v:stroke endarrow="open"/>
               </v:shape>
             </w:pict>
@@ -6304,7 +6304,7 @@
                 </mc:Choice>
                 <mc:Fallback>
                   <w:pict>
-                    <v:shape id="Straight Arrow Connector 16" o:spid="_x0000_s1026" type="#_x0000_t32" style="position:absolute;margin-left:25.3pt;margin-top:14.6pt;width:52.7pt;height:27.85pt;flip:x y;z-index:251664384;visibility:visible;mso-wrap-style:square;mso-wrap-distance-left:9pt;mso-wrap-distance-top:0;mso-wrap-distance-right:9pt;mso-wrap-distance-bottom:0;mso-position-horizontal:absolute;mso-position-horizontal-relative:text;mso-position-vertical:absolute;mso-position-vertical-relative:text" o:gfxdata="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" strokecolor="#4579b8 [3044]">
+                    <v:shape w14:anchorId="1CEA2682" id="Straight Arrow Connector 16" o:spid="_x0000_s1026" type="#_x0000_t32" style="position:absolute;margin-left:25.3pt;margin-top:14.6pt;width:52.7pt;height:27.85pt;flip:x y;z-index:251664384;visibility:visible;mso-wrap-style:square;mso-wrap-distance-left:9pt;mso-wrap-distance-top:0;mso-wrap-distance-right:9pt;mso-wrap-distance-bottom:0;mso-position-horizontal:absolute;mso-position-horizontal-relative:text;mso-position-vertical:absolute;mso-position-vertical-relative:text" o:gfxdata="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" strokecolor="#4579b8 [3044]">
                       <v:stroke endarrow="open"/>
                     </v:shape>
                   </w:pict>
@@ -6528,7 +6528,7 @@
                 </mc:Choice>
                 <mc:Fallback>
                   <w:pict>
-                    <v:shapetype id="_x0000_t38" coordsize="21600,21600" o:spt="38" o:oned="t" path="m,c@0,0@1,5400@1,10800@1,16200@2,21600,21600,21600e" filled="f">
+                    <v:shapetype w14:anchorId="4212D0DF" id="_x0000_t38" coordsize="21600,21600" o:spt="38" o:oned="t" path="m,c@0,0@1,5400@1,10800@1,16200@2,21600,21600,21600e" filled="f">
                       <v:formulas>
                         <v:f eqn="mid #0 0"/>
                         <v:f eqn="val #0"/>
@@ -6540,7 +6540,7 @@
                       </v:handles>
                       <o:lock v:ext="edit" shapetype="t"/>
                     </v:shapetype>
-                    <v:shape id="Curved Connector 13" o:spid="_x0000_s1026" type="#_x0000_t38" style="position:absolute;margin-left:15.45pt;margin-top:15.75pt;width:378pt;height:167.55pt;flip:x;z-index:251668480;visibility:visible;mso-wrap-style:square;mso-wrap-distance-left:9pt;mso-wrap-distance-top:0;mso-wrap-distance-right:9pt;mso-wrap-distance-bottom:0;mso-position-horizontal:absolute;mso-position-horizontal-relative:text;mso-position-vertical:absolute;mso-position-vertical-relative:text" o:gfxdata="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" adj="-5143" strokecolor="#4579b8 [3044]">
+                    <v:shape id="Curved Connector 13" o:spid="_x0000_s1026" type="#_x0000_t38" style="position:absolute;margin-left:15.45pt;margin-top:15.75pt;width:378pt;height:167.55pt;flip:x;z-index:251668480;visibility:visible;mso-wrap-style:square;mso-wrap-distance-left:9pt;mso-wrap-distance-top:0;mso-wrap-distance-right:9pt;mso-wrap-distance-bottom:0;mso-position-horizontal:absolute;mso-position-horizontal-relative:text;mso-position-vertical:absolute;mso-position-vertical-relative:text" o:gfxdata="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" adj="-5143" strokecolor="#4579b8 [3044]">
                       <v:stroke endarrow="open"/>
                     </v:shape>
                   </w:pict>
@@ -6607,7 +6607,7 @@
                 </mc:Choice>
                 <mc:Fallback>
                   <w:pict>
-                    <v:shape id="Straight Arrow Connector 17" o:spid="_x0000_s1026" type="#_x0000_t32" style="position:absolute;margin-left:20.6pt;margin-top:15.75pt;width:2.55pt;height:39.45pt;z-index:251667456;visibility:visible;mso-wrap-style:square;mso-wrap-distance-left:9pt;mso-wrap-distance-top:0;mso-wrap-distance-right:9pt;mso-wrap-distance-bottom:0;mso-position-horizontal:absolute;mso-position-horizontal-relative:text;mso-position-vertical:absolute;mso-position-vertical-relative:text" o:gfxdata="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" strokecolor="#4579b8 [3044]">
+                    <v:shape w14:anchorId="27763827" id="Straight Arrow Connector 17" o:spid="_x0000_s1026" type="#_x0000_t32" style="position:absolute;margin-left:20.6pt;margin-top:15.75pt;width:2.55pt;height:39.45pt;z-index:251667456;visibility:visible;mso-wrap-style:square;mso-wrap-distance-left:9pt;mso-wrap-distance-top:0;mso-wrap-distance-right:9pt;mso-wrap-distance-bottom:0;mso-position-horizontal:absolute;mso-position-horizontal-relative:text;mso-position-vertical:absolute;mso-position-vertical-relative:text" o:gfxdata="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" strokecolor="#4579b8 [3044]">
                       <v:stroke endarrow="open"/>
                     </v:shape>
                   </w:pict>
@@ -7019,8 +7019,6 @@
       </w:tr>
     </w:tbl>
     <w:p/>
-    <w:bookmarkStart w:id="44" w:name="_Toc93225814"/>
-    <w:bookmarkStart w:id="45" w:name="_Toc93225867"/>
     <w:p>
       <w:pPr>
         <w:pStyle w:val="PContentCharChar"/>
@@ -7031,6 +7029,8 @@
           <w:szCs w:val="26"/>
         </w:rPr>
       </w:pPr>
+      <w:bookmarkStart w:id="44" w:name="_Toc93225814"/>
+      <w:bookmarkStart w:id="45" w:name="_Toc93225867"/>
       <w:r>
         <w:rPr>
           <w:noProof/>
@@ -7091,7 +7091,7 @@
           </mc:Choice>
           <mc:Fallback>
             <w:pict>
-              <v:shape id="Straight Arrow Connector 18" o:spid="_x0000_s1026" type="#_x0000_t32" style="position:absolute;margin-left:-86.45pt;margin-top:16.6pt;width:51.85pt;height:37.7pt;flip:x;z-index:251662336;visibility:visible;mso-wrap-style:square;mso-wrap-distance-left:9pt;mso-wrap-distance-top:0;mso-wrap-distance-right:9pt;mso-wrap-distance-bottom:0;mso-position-horizontal:absolute;mso-position-horizontal-relative:text;mso-position-vertical:absolute;mso-position-vertical-relative:text" o:gfxdata="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" strokecolor="#4579b8 [3044]">
+              <v:shape w14:anchorId="4504F160" id="Straight Arrow Connector 18" o:spid="_x0000_s1026" type="#_x0000_t32" style="position:absolute;margin-left:-86.45pt;margin-top:16.6pt;width:51.85pt;height:37.7pt;flip:x;z-index:251662336;visibility:visible;mso-wrap-style:square;mso-wrap-distance-left:9pt;mso-wrap-distance-top:0;mso-wrap-distance-right:9pt;mso-wrap-distance-bottom:0;mso-position-horizontal:absolute;mso-position-horizontal-relative:text;mso-position-vertical:absolute;mso-position-vertical-relative:text" o:gfxdata="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" strokecolor="#4579b8 [3044]">
                 <v:stroke endarrow="open"/>
               </v:shape>
             </w:pict>
@@ -7128,8 +7128,6 @@
           <w:szCs w:val="26"/>
         </w:rPr>
       </w:pPr>
-      <w:bookmarkStart w:id="46" w:name="_GoBack"/>
-      <w:bookmarkEnd w:id="46"/>
     </w:p>
     <w:tbl>
       <w:tblPr>
@@ -7337,7 +7335,7 @@
                     <pic:cNvPicPr/>
                   </pic:nvPicPr>
                   <pic:blipFill>
-                    <a:blip r:embed="rId19"/>
+                    <a:blip r:embed="rId18"/>
                     <a:stretch>
                       <a:fillRect/>
                     </a:stretch>
@@ -7427,7 +7425,7 @@
                     <pic:cNvPicPr/>
                   </pic:nvPicPr>
                   <pic:blipFill>
-                    <a:blip r:embed="rId20"/>
+                    <a:blip r:embed="rId19"/>
                     <a:stretch>
                       <a:fillRect/>
                     </a:stretch>
@@ -7477,7 +7475,7 @@
                     <pic:cNvPicPr/>
                   </pic:nvPicPr>
                   <pic:blipFill>
-                    <a:blip r:embed="rId21"/>
+                    <a:blip r:embed="rId20"/>
                     <a:stretch>
                       <a:fillRect/>
                     </a:stretch>
@@ -9954,8 +9952,8 @@
       </w:r>
     </w:p>
     <w:sectPr>
-      <w:headerReference w:type="default" r:id="rId22"/>
-      <w:footerReference w:type="default" r:id="rId23"/>
+      <w:headerReference w:type="default" r:id="rId21"/>
+      <w:footerReference w:type="default" r:id="rId22"/>
       <w:pgSz w:w="11907" w:h="16839" w:code="9"/>
       <w:pgMar w:top="1440" w:right="1077" w:bottom="1440" w:left="1077" w:header="737" w:footer="737" w:gutter="851"/>
       <w:pgBorders w:display="firstPage">
@@ -9974,7 +9972,7 @@
 </file>
 
 <file path=word/endnotes.xml><?xml version="1.0" encoding="utf-8"?>
-<w:endnotes xmlns:wpc="http://schemas.microsoft.com/office/word/2010/wordprocessingCanvas" xmlns:mc="http://schemas.openxmlformats.org/markup-compatibility/2006" xmlns:o="urn:schemas-microsoft-com:office:office" xmlns:r="http://schemas.openxmlformats.org/officeDocument/2006/relationships" xmlns:m="http://schemas.openxmlformats.org/officeDocument/2006/math" xmlns:v="urn:schemas-microsoft-com:vml" xmlns:wp14="http://schemas.microsoft.com/office/word/2010/wordprocessingDrawing" xmlns:wp="http://schemas.openxmlformats.org/drawingml/2006/wordprocessingDrawing" xmlns:w10="urn:schemas-microsoft-com:office:word" xmlns:w="http://schemas.openxmlformats.org/wordprocessingml/2006/main" xmlns:w14="http://schemas.microsoft.com/office/word/2010/wordml" xmlns:wpg="http://schemas.microsoft.com/office/word/2010/wordprocessingGroup" xmlns:wpi="http://schemas.microsoft.com/office/word/2010/wordprocessingInk" xmlns:wne="http://schemas.microsoft.com/office/word/2006/wordml" xmlns:wps="http://schemas.microsoft.com/office/word/2010/wordprocessingShape" mc:Ignorable="w14 wp14">
+<w:endnotes xmlns:wpc="http://schemas.microsoft.com/office/word/2010/wordprocessingCanvas" xmlns:cx="http://schemas.microsoft.com/office/drawing/2014/chartex" xmlns:cx1="http://schemas.microsoft.com/office/drawing/2015/9/8/chartex" xmlns:cx2="http://schemas.microsoft.com/office/drawing/2015/10/21/chartex" xmlns:cx3="http://schemas.microsoft.com/office/drawing/2016/5/9/chartex" xmlns:cx4="http://schemas.microsoft.com/office/drawing/2016/5/10/chartex" xmlns:cx5="http://schemas.microsoft.com/office/drawing/2016/5/11/chartex" xmlns:cx6="http://schemas.microsoft.com/office/drawing/2016/5/12/chartex" xmlns:cx7="http://schemas.microsoft.com/office/drawing/2016/5/13/chartex" xmlns:cx8="http://schemas.microsoft.com/office/drawing/2016/5/14/chartex" xmlns:mc="http://schemas.openxmlformats.org/markup-compatibility/2006" xmlns:aink="http://schemas.microsoft.com/office/drawing/2016/ink" xmlns:am3d="http://schemas.microsoft.com/office/drawing/2017/model3d" xmlns:o="urn:schemas-microsoft-com:office:office" xmlns:r="http://schemas.openxmlformats.org/officeDocument/2006/relationships" xmlns:m="http://schemas.openxmlformats.org/officeDocument/2006/math" xmlns:v="urn:schemas-microsoft-com:vml" xmlns:wp14="http://schemas.microsoft.com/office/word/2010/wordprocessingDrawing" xmlns:wp="http://schemas.openxmlformats.org/drawingml/2006/wordprocessingDrawing" xmlns:w10="urn:schemas-microsoft-com:office:word" xmlns:w="http://schemas.openxmlformats.org/wordprocessingml/2006/main" xmlns:w14="http://schemas.microsoft.com/office/word/2010/wordml" xmlns:w15="http://schemas.microsoft.com/office/word/2012/wordml" xmlns:w16cex="http://schemas.microsoft.com/office/word/2018/wordml/cex" xmlns:w16cid="http://schemas.microsoft.com/office/word/2016/wordml/cid" xmlns:w16="http://schemas.microsoft.com/office/word/2018/wordml" xmlns:w16sdtdh="http://schemas.microsoft.com/office/word/2020/wordml/sdtdatahash" xmlns:w16se="http://schemas.microsoft.com/office/word/2015/wordml/symex" xmlns:wpg="http://schemas.microsoft.com/office/word/2010/wordprocessingGroup" xmlns:wpi="http://schemas.microsoft.com/office/word/2010/wordprocessingInk" xmlns:wne="http://schemas.microsoft.com/office/word/2006/wordml" xmlns:wps="http://schemas.microsoft.com/office/word/2010/wordprocessingShape" mc:Ignorable="w14 w15 w16se w16cid w16 w16cex w16sdtdh wp14">
   <w:endnote w:type="separator" w:id="-1">
     <w:p>
       <w:r>
@@ -9993,7 +9991,7 @@
 </file>
 
 <file path=word/footer1.xml><?xml version="1.0" encoding="utf-8"?>
-<w:ftr xmlns:wpc="http://schemas.microsoft.com/office/word/2010/wordprocessingCanvas" xmlns:mc="http://schemas.openxmlformats.org/markup-compatibility/2006" xmlns:o="urn:schemas-microsoft-com:office:office" xmlns:r="http://schemas.openxmlformats.org/officeDocument/2006/relationships" xmlns:m="http://schemas.openxmlformats.org/officeDocument/2006/math" xmlns:v="urn:schemas-microsoft-com:vml" xmlns:wp14="http://schemas.microsoft.com/office/word/2010/wordprocessingDrawing" xmlns:wp="http://schemas.openxmlformats.org/drawingml/2006/wordprocessingDrawing" xmlns:w10="urn:schemas-microsoft-com:office:word" xmlns:w="http://schemas.openxmlformats.org/wordprocessingml/2006/main" xmlns:w14="http://schemas.microsoft.com/office/word/2010/wordml" xmlns:wpg="http://schemas.microsoft.com/office/word/2010/wordprocessingGroup" xmlns:wpi="http://schemas.microsoft.com/office/word/2010/wordprocessingInk" xmlns:wne="http://schemas.microsoft.com/office/word/2006/wordml" xmlns:wps="http://schemas.microsoft.com/office/word/2010/wordprocessingShape" mc:Ignorable="w14 wp14">
+<w:ftr xmlns:wpc="http://schemas.microsoft.com/office/word/2010/wordprocessingCanvas" xmlns:cx="http://schemas.microsoft.com/office/drawing/2014/chartex" xmlns:cx1="http://schemas.microsoft.com/office/drawing/2015/9/8/chartex" xmlns:cx2="http://schemas.microsoft.com/office/drawing/2015/10/21/chartex" xmlns:cx3="http://schemas.microsoft.com/office/drawing/2016/5/9/chartex" xmlns:cx4="http://schemas.microsoft.com/office/drawing/2016/5/10/chartex" xmlns:cx5="http://schemas.microsoft.com/office/drawing/2016/5/11/chartex" xmlns:cx6="http://schemas.microsoft.com/office/drawing/2016/5/12/chartex" xmlns:cx7="http://schemas.microsoft.com/office/drawing/2016/5/13/chartex" xmlns:cx8="http://schemas.microsoft.com/office/drawing/2016/5/14/chartex" xmlns:mc="http://schemas.openxmlformats.org/markup-compatibility/2006" xmlns:aink="http://schemas.microsoft.com/office/drawing/2016/ink" xmlns:am3d="http://schemas.microsoft.com/office/drawing/2017/model3d" xmlns:o="urn:schemas-microsoft-com:office:office" xmlns:r="http://schemas.openxmlformats.org/officeDocument/2006/relationships" xmlns:m="http://schemas.openxmlformats.org/officeDocument/2006/math" xmlns:v="urn:schemas-microsoft-com:vml" xmlns:wp14="http://schemas.microsoft.com/office/word/2010/wordprocessingDrawing" xmlns:wp="http://schemas.openxmlformats.org/drawingml/2006/wordprocessingDrawing" xmlns:w10="urn:schemas-microsoft-com:office:word" xmlns:w="http://schemas.openxmlformats.org/wordprocessingml/2006/main" xmlns:w14="http://schemas.microsoft.com/office/word/2010/wordml" xmlns:w15="http://schemas.microsoft.com/office/word/2012/wordml" xmlns:w16cex="http://schemas.microsoft.com/office/word/2018/wordml/cex" xmlns:w16cid="http://schemas.microsoft.com/office/word/2016/wordml/cid" xmlns:w16="http://schemas.microsoft.com/office/word/2018/wordml" xmlns:w16sdtdh="http://schemas.microsoft.com/office/word/2020/wordml/sdtdatahash" xmlns:w16se="http://schemas.microsoft.com/office/word/2015/wordml/symex" xmlns:wpg="http://schemas.microsoft.com/office/word/2010/wordprocessingGroup" xmlns:wpi="http://schemas.microsoft.com/office/word/2010/wordprocessingInk" xmlns:wne="http://schemas.microsoft.com/office/word/2006/wordml" xmlns:wps="http://schemas.microsoft.com/office/word/2010/wordprocessingShape" mc:Ignorable="w14 w15 w16se w16cid w16 w16cex w16sdtdh wp14">
   <w:sdt>
     <w:sdtPr>
       <w:id w:val="1059286070"/>
@@ -10002,6 +10000,7 @@
         <w:docPartUnique/>
       </w:docPartObj>
     </w:sdtPr>
+    <w:sdtEndPr/>
     <w:sdtContent>
       <w:sdt>
         <w:sdtPr>
@@ -10011,6 +10010,7 @@
             <w:docPartUnique/>
           </w:docPartObj>
         </w:sdtPr>
+        <w:sdtEndPr/>
         <w:sdtContent>
           <w:p>
             <w:pPr>
@@ -10104,7 +10104,7 @@
 </file>
 
 <file path=word/footnotes.xml><?xml version="1.0" encoding="utf-8"?>
-<w:footnotes xmlns:wpc="http://schemas.microsoft.com/office/word/2010/wordprocessingCanvas" xmlns:mc="http://schemas.openxmlformats.org/markup-compatibility/2006" xmlns:o="urn:schemas-microsoft-com:office:office" xmlns:r="http://schemas.openxmlformats.org/officeDocument/2006/relationships" xmlns:m="http://schemas.openxmlformats.org/officeDocument/2006/math" xmlns:v="urn:schemas-microsoft-com:vml" xmlns:wp14="http://schemas.microsoft.com/office/word/2010/wordprocessingDrawing" xmlns:wp="http://schemas.openxmlformats.org/drawingml/2006/wordprocessingDrawing" xmlns:w10="urn:schemas-microsoft-com:office:word" xmlns:w="http://schemas.openxmlformats.org/wordprocessingml/2006/main" xmlns:w14="http://schemas.microsoft.com/office/word/2010/wordml" xmlns:wpg="http://schemas.microsoft.com/office/word/2010/wordprocessingGroup" xmlns:wpi="http://schemas.microsoft.com/office/word/2010/wordprocessingInk" xmlns:wne="http://schemas.microsoft.com/office/word/2006/wordml" xmlns:wps="http://schemas.microsoft.com/office/word/2010/wordprocessingShape" mc:Ignorable="w14 wp14">
+<w:footnotes xmlns:wpc="http://schemas.microsoft.com/office/word/2010/wordprocessingCanvas" xmlns:cx="http://schemas.microsoft.com/office/drawing/2014/chartex" xmlns:cx1="http://schemas.microsoft.com/office/drawing/2015/9/8/chartex" xmlns:cx2="http://schemas.microsoft.com/office/drawing/2015/10/21/chartex" xmlns:cx3="http://schemas.microsoft.com/office/drawing/2016/5/9/chartex" xmlns:cx4="http://schemas.microsoft.com/office/drawing/2016/5/10/chartex" xmlns:cx5="http://schemas.microsoft.com/office/drawing/2016/5/11/chartex" xmlns:cx6="http://schemas.microsoft.com/office/drawing/2016/5/12/chartex" xmlns:cx7="http://schemas.microsoft.com/office/drawing/2016/5/13/chartex" xmlns:cx8="http://schemas.microsoft.com/office/drawing/2016/5/14/chartex" xmlns:mc="http://schemas.openxmlformats.org/markup-compatibility/2006" xmlns:aink="http://schemas.microsoft.com/office/drawing/2016/ink" xmlns:am3d="http://schemas.microsoft.com/office/drawing/2017/model3d" xmlns:o="urn:schemas-microsoft-com:office:office" xmlns:r="http://schemas.openxmlformats.org/officeDocument/2006/relationships" xmlns:m="http://schemas.openxmlformats.org/officeDocument/2006/math" xmlns:v="urn:schemas-microsoft-com:vml" xmlns:wp14="http://schemas.microsoft.com/office/word/2010/wordprocessingDrawing" xmlns:wp="http://schemas.openxmlformats.org/drawingml/2006/wordprocessingDrawing" xmlns:w10="urn:schemas-microsoft-com:office:word" xmlns:w="http://schemas.openxmlformats.org/wordprocessingml/2006/main" xmlns:w14="http://schemas.microsoft.com/office/word/2010/wordml" xmlns:w15="http://schemas.microsoft.com/office/word/2012/wordml" xmlns:w16cex="http://schemas.microsoft.com/office/word/2018/wordml/cex" xmlns:w16cid="http://schemas.microsoft.com/office/word/2016/wordml/cid" xmlns:w16="http://schemas.microsoft.com/office/word/2018/wordml" xmlns:w16sdtdh="http://schemas.microsoft.com/office/word/2020/wordml/sdtdatahash" xmlns:w16se="http://schemas.microsoft.com/office/word/2015/wordml/symex" xmlns:wpg="http://schemas.microsoft.com/office/word/2010/wordprocessingGroup" xmlns:wpi="http://schemas.microsoft.com/office/word/2010/wordprocessingInk" xmlns:wne="http://schemas.microsoft.com/office/word/2006/wordml" xmlns:wps="http://schemas.microsoft.com/office/word/2010/wordprocessingShape" mc:Ignorable="w14 w15 w16se w16cid w16 w16cex w16sdtdh wp14">
   <w:footnote w:type="separator" w:id="-1">
     <w:p>
       <w:r>
@@ -10123,7 +10123,7 @@
 </file>
 
 <file path=word/header1.xml><?xml version="1.0" encoding="utf-8"?>
-<w:hdr xmlns:wpc="http://schemas.microsoft.com/office/word/2010/wordprocessingCanvas" xmlns:mc="http://schemas.openxmlformats.org/markup-compatibility/2006" xmlns:o="urn:schemas-microsoft-com:office:office" xmlns:r="http://schemas.openxmlformats.org/officeDocument/2006/relationships" xmlns:m="http://schemas.openxmlformats.org/officeDocument/2006/math" xmlns:v="urn:schemas-microsoft-com:vml" xmlns:wp14="http://schemas.microsoft.com/office/word/2010/wordprocessingDrawing" xmlns:wp="http://schemas.openxmlformats.org/drawingml/2006/wordprocessingDrawing" xmlns:w10="urn:schemas-microsoft-com:office:word" xmlns:w="http://schemas.openxmlformats.org/wordprocessingml/2006/main" xmlns:w14="http://schemas.microsoft.com/office/word/2010/wordml" xmlns:wpg="http://schemas.microsoft.com/office/word/2010/wordprocessingGroup" xmlns:wpi="http://schemas.microsoft.com/office/word/2010/wordprocessingInk" xmlns:wne="http://schemas.microsoft.com/office/word/2006/wordml" xmlns:wps="http://schemas.microsoft.com/office/word/2010/wordprocessingShape" mc:Ignorable="w14 wp14">
+<w:hdr xmlns:wpc="http://schemas.microsoft.com/office/word/2010/wordprocessingCanvas" xmlns:cx="http://schemas.microsoft.com/office/drawing/2014/chartex" xmlns:cx1="http://schemas.microsoft.com/office/drawing/2015/9/8/chartex" xmlns:cx2="http://schemas.microsoft.com/office/drawing/2015/10/21/chartex" xmlns:cx3="http://schemas.microsoft.com/office/drawing/2016/5/9/chartex" xmlns:cx4="http://schemas.microsoft.com/office/drawing/2016/5/10/chartex" xmlns:cx5="http://schemas.microsoft.com/office/drawing/2016/5/11/chartex" xmlns:cx6="http://schemas.microsoft.com/office/drawing/2016/5/12/chartex" xmlns:cx7="http://schemas.microsoft.com/office/drawing/2016/5/13/chartex" xmlns:cx8="http://schemas.microsoft.com/office/drawing/2016/5/14/chartex" xmlns:mc="http://schemas.openxmlformats.org/markup-compatibility/2006" xmlns:aink="http://schemas.microsoft.com/office/drawing/2016/ink" xmlns:am3d="http://schemas.microsoft.com/office/drawing/2017/model3d" xmlns:o="urn:schemas-microsoft-com:office:office" xmlns:r="http://schemas.openxmlformats.org/officeDocument/2006/relationships" xmlns:m="http://schemas.openxmlformats.org/officeDocument/2006/math" xmlns:v="urn:schemas-microsoft-com:vml" xmlns:wp14="http://schemas.microsoft.com/office/word/2010/wordprocessingDrawing" xmlns:wp="http://schemas.openxmlformats.org/drawingml/2006/wordprocessingDrawing" xmlns:w10="urn:schemas-microsoft-com:office:word" xmlns:w="http://schemas.openxmlformats.org/wordprocessingml/2006/main" xmlns:w14="http://schemas.microsoft.com/office/word/2010/wordml" xmlns:w15="http://schemas.microsoft.com/office/word/2012/wordml" xmlns:w16cex="http://schemas.microsoft.com/office/word/2018/wordml/cex" xmlns:w16cid="http://schemas.microsoft.com/office/word/2016/wordml/cid" xmlns:w16="http://schemas.microsoft.com/office/word/2018/wordml" xmlns:w16sdtdh="http://schemas.microsoft.com/office/word/2020/wordml/sdtdatahash" xmlns:w16se="http://schemas.microsoft.com/office/word/2015/wordml/symex" xmlns:wpg="http://schemas.microsoft.com/office/word/2010/wordprocessingGroup" xmlns:wpi="http://schemas.microsoft.com/office/word/2010/wordprocessingInk" xmlns:wne="http://schemas.microsoft.com/office/word/2006/wordml" xmlns:wps="http://schemas.microsoft.com/office/word/2010/wordprocessingShape" mc:Ignorable="w14 w15 w16se w16cid w16 w16cex w16sdtdh wp14">
   <w:p>
     <w:pPr>
       <w:pBdr>
@@ -10145,8 +10145,8 @@
 </file>
 
 <file path=word/numbering.xml><?xml version="1.0" encoding="utf-8"?>
-<w:numbering xmlns:wpc="http://schemas.microsoft.com/office/word/2010/wordprocessingCanvas" xmlns:mc="http://schemas.openxmlformats.org/markup-compatibility/2006" xmlns:o="urn:schemas-microsoft-com:office:office" xmlns:r="http://schemas.openxmlformats.org/officeDocument/2006/relationships" xmlns:m="http://schemas.openxmlformats.org/officeDocument/2006/math" xmlns:v="urn:schemas-microsoft-com:vml" xmlns:wp14="http://schemas.microsoft.com/office/word/2010/wordprocessingDrawing" xmlns:wp="http://schemas.openxmlformats.org/drawingml/2006/wordprocessingDrawing" xmlns:w10="urn:schemas-microsoft-com:office:word" xmlns:w="http://schemas.openxmlformats.org/wordprocessingml/2006/main" xmlns:w14="http://schemas.microsoft.com/office/word/2010/wordml" xmlns:wpg="http://schemas.microsoft.com/office/word/2010/wordprocessingGroup" xmlns:wpi="http://schemas.microsoft.com/office/word/2010/wordprocessingInk" xmlns:wne="http://schemas.microsoft.com/office/word/2006/wordml" xmlns:wps="http://schemas.microsoft.com/office/word/2010/wordprocessingShape" mc:Ignorable="w14 wp14">
-  <w:abstractNum w:abstractNumId="0">
+<w:numbering xmlns:wpc="http://schemas.microsoft.com/office/word/2010/wordprocessingCanvas" xmlns:cx="http://schemas.microsoft.com/office/drawing/2014/chartex" xmlns:cx1="http://schemas.microsoft.com/office/drawing/2015/9/8/chartex" xmlns:cx2="http://schemas.microsoft.com/office/drawing/2015/10/21/chartex" xmlns:cx3="http://schemas.microsoft.com/office/drawing/2016/5/9/chartex" xmlns:cx4="http://schemas.microsoft.com/office/drawing/2016/5/10/chartex" xmlns:cx5="http://schemas.microsoft.com/office/drawing/2016/5/11/chartex" xmlns:cx6="http://schemas.microsoft.com/office/drawing/2016/5/12/chartex" xmlns:cx7="http://schemas.microsoft.com/office/drawing/2016/5/13/chartex" xmlns:cx8="http://schemas.microsoft.com/office/drawing/2016/5/14/chartex" xmlns:mc="http://schemas.openxmlformats.org/markup-compatibility/2006" xmlns:aink="http://schemas.microsoft.com/office/drawing/2016/ink" xmlns:am3d="http://schemas.microsoft.com/office/drawing/2017/model3d" xmlns:o="urn:schemas-microsoft-com:office:office" xmlns:r="http://schemas.openxmlformats.org/officeDocument/2006/relationships" xmlns:m="http://schemas.openxmlformats.org/officeDocument/2006/math" xmlns:v="urn:schemas-microsoft-com:vml" xmlns:wp14="http://schemas.microsoft.com/office/word/2010/wordprocessingDrawing" xmlns:wp="http://schemas.openxmlformats.org/drawingml/2006/wordprocessingDrawing" xmlns:w10="urn:schemas-microsoft-com:office:word" xmlns:w="http://schemas.openxmlformats.org/wordprocessingml/2006/main" xmlns:w14="http://schemas.microsoft.com/office/word/2010/wordml" xmlns:w15="http://schemas.microsoft.com/office/word/2012/wordml" xmlns:w16cex="http://schemas.microsoft.com/office/word/2018/wordml/cex" xmlns:w16cid="http://schemas.microsoft.com/office/word/2016/wordml/cid" xmlns:w16="http://schemas.microsoft.com/office/word/2018/wordml" xmlns:w16sdtdh="http://schemas.microsoft.com/office/word/2020/wordml/sdtdatahash" xmlns:w16se="http://schemas.microsoft.com/office/word/2015/wordml/symex" xmlns:wpg="http://schemas.microsoft.com/office/word/2010/wordprocessingGroup" xmlns:wpi="http://schemas.microsoft.com/office/word/2010/wordprocessingInk" xmlns:wne="http://schemas.microsoft.com/office/word/2006/wordml" xmlns:wps="http://schemas.microsoft.com/office/word/2010/wordprocessingShape" mc:Ignorable="w14 w15 w16se w16cid w16 w16cex w16sdtdh wp14">
+  <w:abstractNum w:abstractNumId="0" w15:restartNumberingAfterBreak="0">
     <w:nsid w:val="05012EBB"/>
     <w:multiLevelType w:val="multilevel"/>
     <w:tmpl w:val="EC00636E"/>
@@ -10259,7 +10259,7 @@
       </w:rPr>
     </w:lvl>
   </w:abstractNum>
-  <w:abstractNum w:abstractNumId="1">
+  <w:abstractNum w:abstractNumId="1" w15:restartNumberingAfterBreak="0">
     <w:nsid w:val="1AA13E8D"/>
     <w:multiLevelType w:val="multilevel"/>
     <w:tmpl w:val="40C4093A"/>
@@ -10372,7 +10372,7 @@
       </w:rPr>
     </w:lvl>
   </w:abstractNum>
-  <w:abstractNum w:abstractNumId="2">
+  <w:abstractNum w:abstractNumId="2" w15:restartNumberingAfterBreak="0">
     <w:nsid w:val="23AA77A5"/>
     <w:multiLevelType w:val="hybridMultilevel"/>
     <w:tmpl w:val="82BE45E4"/>
@@ -10458,7 +10458,7 @@
       </w:pPr>
     </w:lvl>
   </w:abstractNum>
-  <w:abstractNum w:abstractNumId="3">
+  <w:abstractNum w:abstractNumId="3" w15:restartNumberingAfterBreak="0">
     <w:nsid w:val="240C13B5"/>
     <w:multiLevelType w:val="multilevel"/>
     <w:tmpl w:val="BBE003F6"/>
@@ -10574,7 +10574,7 @@
       </w:rPr>
     </w:lvl>
   </w:abstractNum>
-  <w:abstractNum w:abstractNumId="4">
+  <w:abstractNum w:abstractNumId="4" w15:restartNumberingAfterBreak="0">
     <w:nsid w:val="37A3398C"/>
     <w:multiLevelType w:val="multilevel"/>
     <w:tmpl w:val="52FC12CA"/>
@@ -10688,7 +10688,7 @@
       </w:rPr>
     </w:lvl>
   </w:abstractNum>
-  <w:abstractNum w:abstractNumId="5">
+  <w:abstractNum w:abstractNumId="5" w15:restartNumberingAfterBreak="0">
     <w:nsid w:val="484968B5"/>
     <w:multiLevelType w:val="hybridMultilevel"/>
     <w:tmpl w:val="75142114"/>
@@ -10801,7 +10801,7 @@
       </w:rPr>
     </w:lvl>
   </w:abstractNum>
-  <w:abstractNum w:abstractNumId="6">
+  <w:abstractNum w:abstractNumId="6" w15:restartNumberingAfterBreak="0">
     <w:nsid w:val="56B827CB"/>
     <w:multiLevelType w:val="hybridMultilevel"/>
     <w:tmpl w:val="A1E2C4F0"/>
@@ -10887,7 +10887,7 @@
       </w:pPr>
     </w:lvl>
   </w:abstractNum>
-  <w:abstractNum w:abstractNumId="7">
+  <w:abstractNum w:abstractNumId="7" w15:restartNumberingAfterBreak="0">
     <w:nsid w:val="5DA9572D"/>
     <w:multiLevelType w:val="hybridMultilevel"/>
     <w:tmpl w:val="C1F217A2"/>
@@ -11000,7 +11000,7 @@
       </w:rPr>
     </w:lvl>
   </w:abstractNum>
-  <w:abstractNum w:abstractNumId="8">
+  <w:abstractNum w:abstractNumId="8" w15:restartNumberingAfterBreak="0">
     <w:nsid w:val="60795FFD"/>
     <w:multiLevelType w:val="hybridMultilevel"/>
     <w:tmpl w:val="5BF8965A"/>
@@ -11086,7 +11086,7 @@
       </w:pPr>
     </w:lvl>
   </w:abstractNum>
-  <w:abstractNum w:abstractNumId="9">
+  <w:abstractNum w:abstractNumId="9" w15:restartNumberingAfterBreak="0">
     <w:nsid w:val="6120650A"/>
     <w:multiLevelType w:val="multilevel"/>
     <w:tmpl w:val="02C20B68"/>
@@ -11202,7 +11202,7 @@
       </w:rPr>
     </w:lvl>
   </w:abstractNum>
-  <w:abstractNum w:abstractNumId="10">
+  <w:abstractNum w:abstractNumId="10" w15:restartNumberingAfterBreak="0">
     <w:nsid w:val="763F11CB"/>
     <w:multiLevelType w:val="multilevel"/>
     <w:tmpl w:val="2472A410"/>
@@ -11317,7 +11317,7 @@
       </w:rPr>
     </w:lvl>
   </w:abstractNum>
-  <w:abstractNum w:abstractNumId="11">
+  <w:abstractNum w:abstractNumId="11" w15:restartNumberingAfterBreak="0">
     <w:nsid w:val="7720693A"/>
     <w:multiLevelType w:val="multilevel"/>
     <w:tmpl w:val="A56254FA"/>
@@ -11472,7 +11472,7 @@
 </file>
 
 <file path=word/styles.xml><?xml version="1.0" encoding="utf-8"?>
-<w:styles xmlns:mc="http://schemas.openxmlformats.org/markup-compatibility/2006" xmlns:r="http://schemas.openxmlformats.org/officeDocument/2006/relationships" xmlns:w="http://schemas.openxmlformats.org/wordprocessingml/2006/main" xmlns:w14="http://schemas.microsoft.com/office/word/2010/wordml" mc:Ignorable="w14">
+<w:styles xmlns:mc="http://schemas.openxmlformats.org/markup-compatibility/2006" xmlns:r="http://schemas.openxmlformats.org/officeDocument/2006/relationships" xmlns:w="http://schemas.openxmlformats.org/wordprocessingml/2006/main" xmlns:w14="http://schemas.microsoft.com/office/word/2010/wordml" xmlns:w15="http://schemas.microsoft.com/office/word/2012/wordml" xmlns:w16cex="http://schemas.microsoft.com/office/word/2018/wordml/cex" xmlns:w16cid="http://schemas.microsoft.com/office/word/2016/wordml/cid" xmlns:w16="http://schemas.microsoft.com/office/word/2018/wordml" xmlns:w16sdtdh="http://schemas.microsoft.com/office/word/2020/wordml/sdtdatahash" xmlns:w16se="http://schemas.microsoft.com/office/word/2015/wordml/symex" mc:Ignorable="w14 w15 w16se w16cid w16 w16cex w16sdtdh">
   <w:docDefaults>
     <w:rPrDefault>
       <w:rPr>
@@ -11488,144 +11488,383 @@
       </w:pPr>
     </w:pPrDefault>
   </w:docDefaults>
-  <w:latentStyles w:defLockedState="0" w:defUIPriority="99" w:defSemiHidden="1" w:defUnhideWhenUsed="1" w:defQFormat="0" w:count="267">
-    <w:lsdException w:name="Normal" w:semiHidden="0" w:uiPriority="0" w:unhideWhenUsed="0" w:qFormat="1"/>
-    <w:lsdException w:name="heading 1" w:semiHidden="0" w:uiPriority="0" w:unhideWhenUsed="0" w:qFormat="1"/>
-    <w:lsdException w:name="heading 2" w:uiPriority="9" w:qFormat="1"/>
-    <w:lsdException w:name="heading 3" w:uiPriority="9" w:qFormat="1"/>
-    <w:lsdException w:name="heading 4" w:uiPriority="9" w:qFormat="1"/>
-    <w:lsdException w:name="heading 5" w:uiPriority="9" w:qFormat="1"/>
-    <w:lsdException w:name="heading 6" w:uiPriority="9" w:qFormat="1"/>
-    <w:lsdException w:name="heading 7" w:uiPriority="9" w:qFormat="1"/>
-    <w:lsdException w:name="heading 8" w:uiPriority="9" w:qFormat="1"/>
-    <w:lsdException w:name="heading 9" w:uiPriority="9" w:qFormat="1"/>
-    <w:lsdException w:name="toc 1" w:uiPriority="39"/>
-    <w:lsdException w:name="toc 2" w:uiPriority="39"/>
-    <w:lsdException w:name="toc 3" w:uiPriority="39"/>
-    <w:lsdException w:name="toc 4" w:uiPriority="39"/>
-    <w:lsdException w:name="toc 5" w:uiPriority="39"/>
-    <w:lsdException w:name="toc 6" w:uiPriority="39"/>
-    <w:lsdException w:name="toc 7" w:uiPriority="39"/>
-    <w:lsdException w:name="toc 8" w:uiPriority="39"/>
-    <w:lsdException w:name="toc 9" w:uiPriority="39"/>
-    <w:lsdException w:name="caption" w:uiPriority="35" w:qFormat="1"/>
-    <w:lsdException w:name="Title" w:semiHidden="0" w:uiPriority="10" w:unhideWhenUsed="0" w:qFormat="1"/>
-    <w:lsdException w:name="Default Paragraph Font" w:uiPriority="1"/>
-    <w:lsdException w:name="Subtitle" w:semiHidden="0" w:uiPriority="11" w:unhideWhenUsed="0" w:qFormat="1"/>
-    <w:lsdException w:name="Strong" w:semiHidden="0" w:uiPriority="22" w:unhideWhenUsed="0" w:qFormat="1"/>
-    <w:lsdException w:name="Emphasis" w:semiHidden="0" w:uiPriority="20" w:unhideWhenUsed="0" w:qFormat="1"/>
-    <w:lsdException w:name="Table Grid" w:semiHidden="0" w:uiPriority="59" w:unhideWhenUsed="0"/>
-    <w:lsdException w:name="Placeholder Text" w:unhideWhenUsed="0"/>
-    <w:lsdException w:name="No Spacing" w:semiHidden="0" w:uiPriority="1" w:unhideWhenUsed="0" w:qFormat="1"/>
-    <w:lsdException w:name="Light Shading" w:semiHidden="0" w:uiPriority="60" w:unhideWhenUsed="0"/>
-    <w:lsdException w:name="Light List" w:semiHidden="0" w:uiPriority="61" w:unhideWhenUsed="0"/>
-    <w:lsdException w:name="Light Grid" w:semiHidden="0" w:uiPriority="62" w:unhideWhenUsed="0"/>
-    <w:lsdException w:name="Medium Shading 1" w:semiHidden="0" w:uiPriority="63" w:unhideWhenUsed="0"/>
-    <w:lsdException w:name="Medium Shading 2" w:semiHidden="0" w:uiPriority="64" w:unhideWhenUsed="0"/>
-    <w:lsdException w:name="Medium List 1" w:semiHidden="0" w:uiPriority="65" w:unhideWhenUsed="0"/>
-    <w:lsdException w:name="Medium List 2" w:semiHidden="0" w:uiPriority="66" w:unhideWhenUsed="0"/>
-    <w:lsdException w:name="Medium Grid 1" w:semiHidden="0" w:uiPriority="67" w:unhideWhenUsed="0"/>
-    <w:lsdException w:name="Medium Grid 2" w:semiHidden="0" w:uiPriority="68" w:unhideWhenUsed="0"/>
-    <w:lsdException w:name="Medium Grid 3" w:semiHidden="0" w:uiPriority="69" w:unhideWhenUsed="0"/>
-    <w:lsdException w:name="Dark List" w:semiHidden="0" w:uiPriority="70" w:unhideWhenUsed="0"/>
-    <w:lsdException w:name="Colorful Shading" w:semiHidden="0" w:uiPriority="71" w:unhideWhenUsed="0"/>
-    <w:lsdException w:name="Colorful List" w:semiHidden="0" w:uiPriority="72" w:unhideWhenUsed="0"/>
-    <w:lsdException w:name="Colorful Grid" w:semiHidden="0" w:uiPriority="73" w:unhideWhenUsed="0"/>
-    <w:lsdException w:name="Light Shading Accent 1" w:semiHidden="0" w:uiPriority="60" w:unhideWhenUsed="0"/>
-    <w:lsdException w:name="Light List Accent 1" w:semiHidden="0" w:uiPriority="61" w:unhideWhenUsed="0"/>
-    <w:lsdException w:name="Light Grid Accent 1" w:semiHidden="0" w:uiPriority="62" w:unhideWhenUsed="0"/>
-    <w:lsdException w:name="Medium Shading 1 Accent 1" w:semiHidden="0" w:uiPriority="63" w:unhideWhenUsed="0"/>
-    <w:lsdException w:name="Medium Shading 2 Accent 1" w:semiHidden="0" w:uiPriority="64" w:unhideWhenUsed="0"/>
-    <w:lsdException w:name="Medium List 1 Accent 1" w:semiHidden="0" w:uiPriority="65" w:unhideWhenUsed="0"/>
-    <w:lsdException w:name="Revision" w:unhideWhenUsed="0"/>
-    <w:lsdException w:name="List Paragraph" w:semiHidden="0" w:uiPriority="34" w:unhideWhenUsed="0" w:qFormat="1"/>
-    <w:lsdException w:name="Quote" w:semiHidden="0" w:uiPriority="29" w:unhideWhenUsed="0" w:qFormat="1"/>
-    <w:lsdException w:name="Intense Quote" w:semiHidden="0" w:uiPriority="30" w:unhideWhenUsed="0" w:qFormat="1"/>
-    <w:lsdException w:name="Medium List 2 Accent 1" w:semiHidden="0" w:uiPriority="66" w:unhideWhenUsed="0"/>
-    <w:lsdException w:name="Medium Grid 1 Accent 1" w:semiHidden="0" w:uiPriority="67" w:unhideWhenUsed="0"/>
-    <w:lsdException w:name="Medium Grid 2 Accent 1" w:semiHidden="0" w:uiPriority="68" w:unhideWhenUsed="0"/>
-    <w:lsdException w:name="Medium Grid 3 Accent 1" w:semiHidden="0" w:uiPriority="69" w:unhideWhenUsed="0"/>
-    <w:lsdException w:name="Dark List Accent 1" w:semiHidden="0" w:uiPriority="70" w:unhideWhenUsed="0"/>
-    <w:lsdException w:name="Colorful Shading Accent 1" w:semiHidden="0" w:uiPriority="71" w:unhideWhenUsed="0"/>
-    <w:lsdException w:name="Colorful List Accent 1" w:semiHidden="0" w:uiPriority="72" w:unhideWhenUsed="0"/>
-    <w:lsdException w:name="Colorful Grid Accent 1" w:semiHidden="0" w:uiPriority="73" w:unhideWhenUsed="0"/>
-    <w:lsdException w:name="Light Shading Accent 2" w:semiHidden="0" w:uiPriority="60" w:unhideWhenUsed="0"/>
-    <w:lsdException w:name="Light List Accent 2" w:semiHidden="0" w:uiPriority="61" w:unhideWhenUsed="0"/>
-    <w:lsdException w:name="Light Grid Accent 2" w:semiHidden="0" w:uiPriority="62" w:unhideWhenUsed="0"/>
-    <w:lsdException w:name="Medium Shading 1 Accent 2" w:semiHidden="0" w:uiPriority="63" w:unhideWhenUsed="0"/>
-    <w:lsdException w:name="Medium Shading 2 Accent 2" w:semiHidden="0" w:uiPriority="64" w:unhideWhenUsed="0"/>
-    <w:lsdException w:name="Medium List 1 Accent 2" w:semiHidden="0" w:uiPriority="65" w:unhideWhenUsed="0"/>
-    <w:lsdException w:name="Medium List 2 Accent 2" w:semiHidden="0" w:uiPriority="66" w:unhideWhenUsed="0"/>
-    <w:lsdException w:name="Medium Grid 1 Accent 2" w:semiHidden="0" w:uiPriority="67" w:unhideWhenUsed="0"/>
-    <w:lsdException w:name="Medium Grid 2 Accent 2" w:semiHidden="0" w:uiPriority="68" w:unhideWhenUsed="0"/>
-    <w:lsdException w:name="Medium Grid 3 Accent 2" w:semiHidden="0" w:uiPriority="69" w:unhideWhenUsed="0"/>
-    <w:lsdException w:name="Dark List Accent 2" w:semiHidden="0" w:uiPriority="70" w:unhideWhenUsed="0"/>
-    <w:lsdException w:name="Colorful Shading Accent 2" w:semiHidden="0" w:uiPriority="71" w:unhideWhenUsed="0"/>
-    <w:lsdException w:name="Colorful List Accent 2" w:semiHidden="0" w:uiPriority="72" w:unhideWhenUsed="0"/>
-    <w:lsdException w:name="Colorful Grid Accent 2" w:semiHidden="0" w:uiPriority="73" w:unhideWhenUsed="0"/>
-    <w:lsdException w:name="Light Shading Accent 3" w:semiHidden="0" w:uiPriority="60" w:unhideWhenUsed="0"/>
-    <w:lsdException w:name="Light List Accent 3" w:semiHidden="0" w:uiPriority="61" w:unhideWhenUsed="0"/>
-    <w:lsdException w:name="Light Grid Accent 3" w:semiHidden="0" w:uiPriority="62" w:unhideWhenUsed="0"/>
-    <w:lsdException w:name="Medium Shading 1 Accent 3" w:semiHidden="0" w:uiPriority="63" w:unhideWhenUsed="0"/>
-    <w:lsdException w:name="Medium Shading 2 Accent 3" w:semiHidden="0" w:uiPriority="64" w:unhideWhenUsed="0"/>
-    <w:lsdException w:name="Medium List 1 Accent 3" w:semiHidden="0" w:uiPriority="65" w:unhideWhenUsed="0"/>
-    <w:lsdException w:name="Medium List 2 Accent 3" w:semiHidden="0" w:uiPriority="66" w:unhideWhenUsed="0"/>
-    <w:lsdException w:name="Medium Grid 1 Accent 3" w:semiHidden="0" w:uiPriority="67" w:unhideWhenUsed="0"/>
-    <w:lsdException w:name="Medium Grid 2 Accent 3" w:semiHidden="0" w:uiPriority="68" w:unhideWhenUsed="0"/>
-    <w:lsdException w:name="Medium Grid 3 Accent 3" w:semiHidden="0" w:uiPriority="69" w:unhideWhenUsed="0"/>
-    <w:lsdException w:name="Dark List Accent 3" w:semiHidden="0" w:uiPriority="70" w:unhideWhenUsed="0"/>
-    <w:lsdException w:name="Colorful Shading Accent 3" w:semiHidden="0" w:uiPriority="71" w:unhideWhenUsed="0"/>
-    <w:lsdException w:name="Colorful List Accent 3" w:semiHidden="0" w:uiPriority="72" w:unhideWhenUsed="0"/>
-    <w:lsdException w:name="Colorful Grid Accent 3" w:semiHidden="0" w:uiPriority="73" w:unhideWhenUsed="0"/>
-    <w:lsdException w:name="Light Shading Accent 4" w:semiHidden="0" w:uiPriority="60" w:unhideWhenUsed="0"/>
-    <w:lsdException w:name="Light List Accent 4" w:semiHidden="0" w:uiPriority="61" w:unhideWhenUsed="0"/>
-    <w:lsdException w:name="Light Grid Accent 4" w:semiHidden="0" w:uiPriority="62" w:unhideWhenUsed="0"/>
-    <w:lsdException w:name="Medium Shading 1 Accent 4" w:semiHidden="0" w:uiPriority="63" w:unhideWhenUsed="0"/>
-    <w:lsdException w:name="Medium Shading 2 Accent 4" w:semiHidden="0" w:uiPriority="64" w:unhideWhenUsed="0"/>
-    <w:lsdException w:name="Medium List 1 Accent 4" w:semiHidden="0" w:uiPriority="65" w:unhideWhenUsed="0"/>
-    <w:lsdException w:name="Medium List 2 Accent 4" w:semiHidden="0" w:uiPriority="66" w:unhideWhenUsed="0"/>
-    <w:lsdException w:name="Medium Grid 1 Accent 4" w:semiHidden="0" w:uiPriority="67" w:unhideWhenUsed="0"/>
-    <w:lsdException w:name="Medium Grid 2 Accent 4" w:semiHidden="0" w:uiPriority="68" w:unhideWhenUsed="0"/>
-    <w:lsdException w:name="Medium Grid 3 Accent 4" w:semiHidden="0" w:uiPriority="69" w:unhideWhenUsed="0"/>
-    <w:lsdException w:name="Dark List Accent 4" w:semiHidden="0" w:uiPriority="70" w:unhideWhenUsed="0"/>
-    <w:lsdException w:name="Colorful Shading Accent 4" w:semiHidden="0" w:uiPriority="71" w:unhideWhenUsed="0"/>
-    <w:lsdException w:name="Colorful List Accent 4" w:semiHidden="0" w:uiPriority="72" w:unhideWhenUsed="0"/>
-    <w:lsdException w:name="Colorful Grid Accent 4" w:semiHidden="0" w:uiPriority="73" w:unhideWhenUsed="0"/>
-    <w:lsdException w:name="Light Shading Accent 5" w:semiHidden="0" w:uiPriority="60" w:unhideWhenUsed="0"/>
-    <w:lsdException w:name="Light List Accent 5" w:semiHidden="0" w:uiPriority="61" w:unhideWhenUsed="0"/>
-    <w:lsdException w:name="Light Grid Accent 5" w:semiHidden="0" w:uiPriority="62" w:unhideWhenUsed="0"/>
-    <w:lsdException w:name="Medium Shading 1 Accent 5" w:semiHidden="0" w:uiPriority="63" w:unhideWhenUsed="0"/>
-    <w:lsdException w:name="Medium Shading 2 Accent 5" w:semiHidden="0" w:uiPriority="64" w:unhideWhenUsed="0"/>
-    <w:lsdException w:name="Medium List 1 Accent 5" w:semiHidden="0" w:uiPriority="65" w:unhideWhenUsed="0"/>
-    <w:lsdException w:name="Medium List 2 Accent 5" w:semiHidden="0" w:uiPriority="66" w:unhideWhenUsed="0"/>
-    <w:lsdException w:name="Medium Grid 1 Accent 5" w:semiHidden="0" w:uiPriority="67" w:unhideWhenUsed="0"/>
-    <w:lsdException w:name="Medium Grid 2 Accent 5" w:semiHidden="0" w:uiPriority="68" w:unhideWhenUsed="0"/>
-    <w:lsdException w:name="Medium Grid 3 Accent 5" w:semiHidden="0" w:uiPriority="69" w:unhideWhenUsed="0"/>
-    <w:lsdException w:name="Dark List Accent 5" w:semiHidden="0" w:uiPriority="70" w:unhideWhenUsed="0"/>
-    <w:lsdException w:name="Colorful Shading Accent 5" w:semiHidden="0" w:uiPriority="71" w:unhideWhenUsed="0"/>
-    <w:lsdException w:name="Colorful List Accent 5" w:semiHidden="0" w:uiPriority="72" w:unhideWhenUsed="0"/>
-    <w:lsdException w:name="Colorful Grid Accent 5" w:semiHidden="0" w:uiPriority="73" w:unhideWhenUsed="0"/>
-    <w:lsdException w:name="Light Shading Accent 6" w:semiHidden="0" w:uiPriority="60" w:unhideWhenUsed="0"/>
-    <w:lsdException w:name="Light List Accent 6" w:semiHidden="0" w:uiPriority="61" w:unhideWhenUsed="0"/>
-    <w:lsdException w:name="Light Grid Accent 6" w:semiHidden="0" w:uiPriority="62" w:unhideWhenUsed="0"/>
-    <w:lsdException w:name="Medium Shading 1 Accent 6" w:semiHidden="0" w:uiPriority="63" w:unhideWhenUsed="0"/>
-    <w:lsdException w:name="Medium Shading 2 Accent 6" w:semiHidden="0" w:uiPriority="64" w:unhideWhenUsed="0"/>
-    <w:lsdException w:name="Medium List 1 Accent 6" w:semiHidden="0" w:uiPriority="65" w:unhideWhenUsed="0"/>
-    <w:lsdException w:name="Medium List 2 Accent 6" w:semiHidden="0" w:uiPriority="66" w:unhideWhenUsed="0"/>
-    <w:lsdException w:name="Medium Grid 1 Accent 6" w:semiHidden="0" w:uiPriority="67" w:unhideWhenUsed="0"/>
-    <w:lsdException w:name="Medium Grid 2 Accent 6" w:semiHidden="0" w:uiPriority="68" w:unhideWhenUsed="0"/>
-    <w:lsdException w:name="Medium Grid 3 Accent 6" w:semiHidden="0" w:uiPriority="69" w:unhideWhenUsed="0"/>
-    <w:lsdException w:name="Dark List Accent 6" w:semiHidden="0" w:uiPriority="70" w:unhideWhenUsed="0"/>
-    <w:lsdException w:name="Colorful Shading Accent 6" w:semiHidden="0" w:uiPriority="71" w:unhideWhenUsed="0"/>
-    <w:lsdException w:name="Colorful List Accent 6" w:semiHidden="0" w:uiPriority="72" w:unhideWhenUsed="0"/>
-    <w:lsdException w:name="Colorful Grid Accent 6" w:semiHidden="0" w:uiPriority="73" w:unhideWhenUsed="0"/>
-    <w:lsdException w:name="Subtle Emphasis" w:semiHidden="0" w:uiPriority="19" w:unhideWhenUsed="0" w:qFormat="1"/>
-    <w:lsdException w:name="Intense Emphasis" w:semiHidden="0" w:uiPriority="21" w:unhideWhenUsed="0" w:qFormat="1"/>
-    <w:lsdException w:name="Subtle Reference" w:semiHidden="0" w:uiPriority="31" w:unhideWhenUsed="0" w:qFormat="1"/>
-    <w:lsdException w:name="Intense Reference" w:semiHidden="0" w:uiPriority="32" w:unhideWhenUsed="0" w:qFormat="1"/>
-    <w:lsdException w:name="Book Title" w:semiHidden="0" w:uiPriority="33" w:unhideWhenUsed="0" w:qFormat="1"/>
-    <w:lsdException w:name="Bibliography" w:uiPriority="37"/>
-    <w:lsdException w:name="TOC Heading" w:uiPriority="39" w:qFormat="1"/>
+  <w:latentStyles w:defLockedState="0" w:defUIPriority="99" w:defSemiHidden="0" w:defUnhideWhenUsed="0" w:defQFormat="0" w:count="376">
+    <w:lsdException w:name="Normal" w:uiPriority="0" w:qFormat="1"/>
+    <w:lsdException w:name="heading 1" w:uiPriority="0" w:qFormat="1"/>
+    <w:lsdException w:name="heading 2" w:semiHidden="1" w:uiPriority="9" w:unhideWhenUsed="1" w:qFormat="1"/>
+    <w:lsdException w:name="heading 3" w:semiHidden="1" w:uiPriority="9" w:unhideWhenUsed="1" w:qFormat="1"/>
+    <w:lsdException w:name="heading 4" w:semiHidden="1" w:uiPriority="9" w:unhideWhenUsed="1" w:qFormat="1"/>
+    <w:lsdException w:name="heading 5" w:semiHidden="1" w:uiPriority="9" w:unhideWhenUsed="1" w:qFormat="1"/>
+    <w:lsdException w:name="heading 6" w:semiHidden="1" w:uiPriority="9" w:unhideWhenUsed="1" w:qFormat="1"/>
+    <w:lsdException w:name="heading 7" w:semiHidden="1" w:uiPriority="9" w:unhideWhenUsed="1" w:qFormat="1"/>
+    <w:lsdException w:name="heading 8" w:semiHidden="1" w:uiPriority="9" w:unhideWhenUsed="1" w:qFormat="1"/>
+    <w:lsdException w:name="heading 9" w:semiHidden="1" w:uiPriority="9" w:unhideWhenUsed="1" w:qFormat="1"/>
+    <w:lsdException w:name="index 1" w:semiHidden="1" w:unhideWhenUsed="1"/>
+    <w:lsdException w:name="index 2" w:semiHidden="1" w:unhideWhenUsed="1"/>
+    <w:lsdException w:name="index 3" w:semiHidden="1" w:unhideWhenUsed="1"/>
+    <w:lsdException w:name="index 4" w:semiHidden="1" w:unhideWhenUsed="1"/>
+    <w:lsdException w:name="index 5" w:semiHidden="1" w:unhideWhenUsed="1"/>
+    <w:lsdException w:name="index 6" w:semiHidden="1" w:unhideWhenUsed="1"/>
+    <w:lsdException w:name="index 7" w:semiHidden="1" w:unhideWhenUsed="1"/>
+    <w:lsdException w:name="index 8" w:semiHidden="1" w:unhideWhenUsed="1"/>
+    <w:lsdException w:name="index 9" w:semiHidden="1" w:unhideWhenUsed="1"/>
+    <w:lsdException w:name="toc 1" w:semiHidden="1" w:uiPriority="39" w:unhideWhenUsed="1"/>
+    <w:lsdException w:name="toc 2" w:semiHidden="1" w:uiPriority="39" w:unhideWhenUsed="1"/>
+    <w:lsdException w:name="toc 3" w:semiHidden="1" w:uiPriority="39" w:unhideWhenUsed="1"/>
+    <w:lsdException w:name="toc 4" w:semiHidden="1" w:uiPriority="39" w:unhideWhenUsed="1"/>
+    <w:lsdException w:name="toc 5" w:semiHidden="1" w:uiPriority="39" w:unhideWhenUsed="1"/>
+    <w:lsdException w:name="toc 6" w:semiHidden="1" w:uiPriority="39" w:unhideWhenUsed="1"/>
+    <w:lsdException w:name="toc 7" w:semiHidden="1" w:uiPriority="39" w:unhideWhenUsed="1"/>
+    <w:lsdException w:name="toc 8" w:semiHidden="1" w:uiPriority="39" w:unhideWhenUsed="1"/>
+    <w:lsdException w:name="toc 9" w:semiHidden="1" w:uiPriority="39" w:unhideWhenUsed="1"/>
+    <w:lsdException w:name="Normal Indent" w:semiHidden="1" w:unhideWhenUsed="1"/>
+    <w:lsdException w:name="footnote text" w:semiHidden="1" w:unhideWhenUsed="1"/>
+    <w:lsdException w:name="annotation text" w:semiHidden="1" w:unhideWhenUsed="1"/>
+    <w:lsdException w:name="header" w:semiHidden="1" w:unhideWhenUsed="1"/>
+    <w:lsdException w:name="footer" w:semiHidden="1" w:unhideWhenUsed="1"/>
+    <w:lsdException w:name="index heading" w:semiHidden="1" w:unhideWhenUsed="1"/>
+    <w:lsdException w:name="caption" w:semiHidden="1" w:uiPriority="35" w:unhideWhenUsed="1" w:qFormat="1"/>
+    <w:lsdException w:name="table of figures" w:semiHidden="1" w:unhideWhenUsed="1"/>
+    <w:lsdException w:name="envelope address" w:semiHidden="1" w:unhideWhenUsed="1"/>
+    <w:lsdException w:name="envelope return" w:semiHidden="1" w:unhideWhenUsed="1"/>
+    <w:lsdException w:name="footnote reference" w:semiHidden="1" w:unhideWhenUsed="1"/>
+    <w:lsdException w:name="annotation reference" w:semiHidden="1" w:unhideWhenUsed="1"/>
+    <w:lsdException w:name="line number" w:semiHidden="1" w:unhideWhenUsed="1"/>
+    <w:lsdException w:name="page number" w:semiHidden="1" w:unhideWhenUsed="1"/>
+    <w:lsdException w:name="endnote reference" w:semiHidden="1" w:unhideWhenUsed="1"/>
+    <w:lsdException w:name="endnote text" w:semiHidden="1" w:unhideWhenUsed="1"/>
+    <w:lsdException w:name="table of authorities" w:semiHidden="1" w:unhideWhenUsed="1"/>
+    <w:lsdException w:name="macro" w:semiHidden="1" w:unhideWhenUsed="1"/>
+    <w:lsdException w:name="toa heading" w:semiHidden="1" w:unhideWhenUsed="1"/>
+    <w:lsdException w:name="List" w:semiHidden="1" w:unhideWhenUsed="1"/>
+    <w:lsdException w:name="List Bullet" w:semiHidden="1" w:unhideWhenUsed="1"/>
+    <w:lsdException w:name="List Number" w:semiHidden="1" w:unhideWhenUsed="1"/>
+    <w:lsdException w:name="List 2" w:semiHidden="1" w:unhideWhenUsed="1"/>
+    <w:lsdException w:name="List 3" w:semiHidden="1" w:unhideWhenUsed="1"/>
+    <w:lsdException w:name="List 4" w:semiHidden="1" w:unhideWhenUsed="1"/>
+    <w:lsdException w:name="List 5" w:semiHidden="1" w:unhideWhenUsed="1"/>
+    <w:lsdException w:name="List Bullet 2" w:semiHidden="1" w:unhideWhenUsed="1"/>
+    <w:lsdException w:name="List Bullet 3" w:semiHidden="1" w:unhideWhenUsed="1"/>
+    <w:lsdException w:name="List Bullet 4" w:semiHidden="1" w:unhideWhenUsed="1"/>
+    <w:lsdException w:name="List Bullet 5" w:semiHidden="1" w:unhideWhenUsed="1"/>
+    <w:lsdException w:name="List Number 2" w:semiHidden="1" w:unhideWhenUsed="1"/>
+    <w:lsdException w:name="List Number 3" w:semiHidden="1" w:unhideWhenUsed="1"/>
+    <w:lsdException w:name="List Number 4" w:semiHidden="1" w:unhideWhenUsed="1"/>
+    <w:lsdException w:name="List Number 5" w:semiHidden="1" w:unhideWhenUsed="1"/>
+    <w:lsdException w:name="Title" w:uiPriority="10" w:qFormat="1"/>
+    <w:lsdException w:name="Closing" w:semiHidden="1" w:unhideWhenUsed="1"/>
+    <w:lsdException w:name="Signature" w:semiHidden="1" w:unhideWhenUsed="1"/>
+    <w:lsdException w:name="Default Paragraph Font" w:semiHidden="1" w:uiPriority="1" w:unhideWhenUsed="1"/>
+    <w:lsdException w:name="Body Text" w:semiHidden="1" w:unhideWhenUsed="1"/>
+    <w:lsdException w:name="Body Text Indent" w:semiHidden="1" w:unhideWhenUsed="1"/>
+    <w:lsdException w:name="List Continue" w:semiHidden="1" w:unhideWhenUsed="1"/>
+    <w:lsdException w:name="List Continue 2" w:semiHidden="1" w:unhideWhenUsed="1"/>
+    <w:lsdException w:name="List Continue 3" w:semiHidden="1" w:unhideWhenUsed="1"/>
+    <w:lsdException w:name="List Continue 4" w:semiHidden="1" w:unhideWhenUsed="1"/>
+    <w:lsdException w:name="List Continue 5" w:semiHidden="1" w:unhideWhenUsed="1"/>
+    <w:lsdException w:name="Message Header" w:semiHidden="1" w:unhideWhenUsed="1"/>
+    <w:lsdException w:name="Subtitle" w:uiPriority="11" w:qFormat="1"/>
+    <w:lsdException w:name="Salutation" w:semiHidden="1" w:unhideWhenUsed="1"/>
+    <w:lsdException w:name="Date" w:semiHidden="1" w:unhideWhenUsed="1"/>
+    <w:lsdException w:name="Body Text First Indent" w:semiHidden="1" w:unhideWhenUsed="1"/>
+    <w:lsdException w:name="Body Text First Indent 2" w:semiHidden="1" w:unhideWhenUsed="1"/>
+    <w:lsdException w:name="Note Heading" w:semiHidden="1" w:unhideWhenUsed="1"/>
+    <w:lsdException w:name="Body Text 2" w:semiHidden="1" w:unhideWhenUsed="1"/>
+    <w:lsdException w:name="Body Text 3" w:semiHidden="1" w:unhideWhenUsed="1"/>
+    <w:lsdException w:name="Body Text Indent 2" w:semiHidden="1" w:unhideWhenUsed="1"/>
+    <w:lsdException w:name="Body Text Indent 3" w:semiHidden="1" w:unhideWhenUsed="1"/>
+    <w:lsdException w:name="Block Text" w:semiHidden="1" w:unhideWhenUsed="1"/>
+    <w:lsdException w:name="Hyperlink" w:semiHidden="1" w:unhideWhenUsed="1"/>
+    <w:lsdException w:name="FollowedHyperlink" w:semiHidden="1" w:unhideWhenUsed="1"/>
+    <w:lsdException w:name="Strong" w:uiPriority="22" w:qFormat="1"/>
+    <w:lsdException w:name="Emphasis" w:uiPriority="20" w:qFormat="1"/>
+    <w:lsdException w:name="Document Map" w:semiHidden="1" w:unhideWhenUsed="1"/>
+    <w:lsdException w:name="Plain Text" w:semiHidden="1" w:unhideWhenUsed="1"/>
+    <w:lsdException w:name="E-mail Signature" w:semiHidden="1" w:unhideWhenUsed="1"/>
+    <w:lsdException w:name="HTML Top of Form" w:semiHidden="1" w:unhideWhenUsed="1"/>
+    <w:lsdException w:name="HTML Bottom of Form" w:semiHidden="1" w:unhideWhenUsed="1"/>
+    <w:lsdException w:name="Normal (Web)" w:semiHidden="1" w:unhideWhenUsed="1"/>
+    <w:lsdException w:name="HTML Acronym" w:semiHidden="1" w:unhideWhenUsed="1"/>
+    <w:lsdException w:name="HTML Address" w:semiHidden="1" w:unhideWhenUsed="1"/>
+    <w:lsdException w:name="HTML Cite" w:semiHidden="1" w:unhideWhenUsed="1"/>
+    <w:lsdException w:name="HTML Code" w:semiHidden="1" w:unhideWhenUsed="1"/>
+    <w:lsdException w:name="HTML Definition" w:semiHidden="1" w:unhideWhenUsed="1"/>
+    <w:lsdException w:name="HTML Keyboard" w:semiHidden="1" w:unhideWhenUsed="1"/>
+    <w:lsdException w:name="HTML Preformatted" w:semiHidden="1" w:unhideWhenUsed="1"/>
+    <w:lsdException w:name="HTML Sample" w:semiHidden="1" w:unhideWhenUsed="1"/>
+    <w:lsdException w:name="HTML Typewriter" w:semiHidden="1" w:unhideWhenUsed="1"/>
+    <w:lsdException w:name="HTML Variable" w:semiHidden="1" w:unhideWhenUsed="1"/>
+    <w:lsdException w:name="Normal Table" w:semiHidden="1" w:unhideWhenUsed="1"/>
+    <w:lsdException w:name="annotation subject" w:semiHidden="1" w:unhideWhenUsed="1"/>
+    <w:lsdException w:name="No List" w:semiHidden="1" w:unhideWhenUsed="1"/>
+    <w:lsdException w:name="Outline List 1" w:semiHidden="1" w:unhideWhenUsed="1"/>
+    <w:lsdException w:name="Outline List 2" w:semiHidden="1" w:unhideWhenUsed="1"/>
+    <w:lsdException w:name="Outline List 3" w:semiHidden="1" w:unhideWhenUsed="1"/>
+    <w:lsdException w:name="Table Simple 1" w:semiHidden="1" w:unhideWhenUsed="1"/>
+    <w:lsdException w:name="Table Simple 2" w:semiHidden="1" w:unhideWhenUsed="1"/>
+    <w:lsdException w:name="Table Simple 3" w:semiHidden="1" w:unhideWhenUsed="1"/>
+    <w:lsdException w:name="Table Classic 1" w:semiHidden="1" w:unhideWhenUsed="1"/>
+    <w:lsdException w:name="Table Classic 2" w:semiHidden="1" w:unhideWhenUsed="1"/>
+    <w:lsdException w:name="Table Classic 3" w:semiHidden="1" w:unhideWhenUsed="1"/>
+    <w:lsdException w:name="Table Classic 4" w:semiHidden="1" w:unhideWhenUsed="1"/>
+    <w:lsdException w:name="Table Colorful 1" w:semiHidden="1" w:unhideWhenUsed="1"/>
+    <w:lsdException w:name="Table Colorful 2" w:semiHidden="1" w:unhideWhenUsed="1"/>
+    <w:lsdException w:name="Table Colorful 3" w:semiHidden="1" w:unhideWhenUsed="1"/>
+    <w:lsdException w:name="Table Columns 1" w:semiHidden="1" w:unhideWhenUsed="1"/>
+    <w:lsdException w:name="Table Columns 2" w:semiHidden="1" w:unhideWhenUsed="1"/>
+    <w:lsdException w:name="Table Columns 3" w:semiHidden="1" w:unhideWhenUsed="1"/>
+    <w:lsdException w:name="Table Columns 4" w:semiHidden="1" w:unhideWhenUsed="1"/>
+    <w:lsdException w:name="Table Columns 5" w:semiHidden="1" w:unhideWhenUsed="1"/>
+    <w:lsdException w:name="Table Grid 1" w:semiHidden="1" w:unhideWhenUsed="1"/>
+    <w:lsdException w:name="Table Grid 2" w:semiHidden="1" w:unhideWhenUsed="1"/>
+    <w:lsdException w:name="Table Grid 3" w:semiHidden="1" w:unhideWhenUsed="1"/>
+    <w:lsdException w:name="Table Grid 4" w:semiHidden="1" w:unhideWhenUsed="1"/>
+    <w:lsdException w:name="Table Grid 5" w:semiHidden="1" w:unhideWhenUsed="1"/>
+    <w:lsdException w:name="Table Grid 6" w:semiHidden="1" w:unhideWhenUsed="1"/>
+    <w:lsdException w:name="Table Grid 7" w:semiHidden="1" w:unhideWhenUsed="1"/>
+    <w:lsdException w:name="Table Grid 8" w:semiHidden="1" w:unhideWhenUsed="1"/>
+    <w:lsdException w:name="Table List 1" w:semiHidden="1" w:unhideWhenUsed="1"/>
+    <w:lsdException w:name="Table List 2" w:semiHidden="1" w:unhideWhenUsed="1"/>
+    <w:lsdException w:name="Table List 3" w:semiHidden="1" w:unhideWhenUsed="1"/>
+    <w:lsdException w:name="Table List 4" w:semiHidden="1" w:unhideWhenUsed="1"/>
+    <w:lsdException w:name="Table List 5" w:semiHidden="1" w:unhideWhenUsed="1"/>
+    <w:lsdException w:name="Table List 6" w:semiHidden="1" w:unhideWhenUsed="1"/>
+    <w:lsdException w:name="Table List 7" w:semiHidden="1" w:unhideWhenUsed="1"/>
+    <w:lsdException w:name="Table List 8" w:semiHidden="1" w:unhideWhenUsed="1"/>
+    <w:lsdException w:name="Table 3D effects 1" w:semiHidden="1" w:unhideWhenUsed="1"/>
+    <w:lsdException w:name="Table 3D effects 2" w:semiHidden="1" w:unhideWhenUsed="1"/>
+    <w:lsdException w:name="Table 3D effects 3" w:semiHidden="1" w:unhideWhenUsed="1"/>
+    <w:lsdException w:name="Table Contemporary" w:semiHidden="1" w:unhideWhenUsed="1"/>
+    <w:lsdException w:name="Table Elegant" w:semiHidden="1" w:unhideWhenUsed="1"/>
+    <w:lsdException w:name="Table Professional" w:semiHidden="1" w:unhideWhenUsed="1"/>
+    <w:lsdException w:name="Table Subtle 1" w:semiHidden="1" w:unhideWhenUsed="1"/>
+    <w:lsdException w:name="Table Subtle 2" w:semiHidden="1" w:unhideWhenUsed="1"/>
+    <w:lsdException w:name="Table Web 1" w:semiHidden="1" w:unhideWhenUsed="1"/>
+    <w:lsdException w:name="Table Web 2" w:semiHidden="1" w:unhideWhenUsed="1"/>
+    <w:lsdException w:name="Table Web 3" w:semiHidden="1" w:unhideWhenUsed="1"/>
+    <w:lsdException w:name="Balloon Text" w:semiHidden="1" w:unhideWhenUsed="1"/>
+    <w:lsdException w:name="Table Grid" w:semiHidden="1" w:uiPriority="59" w:unhideWhenUsed="1"/>
+    <w:lsdException w:name="Table Theme" w:semiHidden="1" w:unhideWhenUsed="1"/>
+    <w:lsdException w:name="Placeholder Text" w:semiHidden="1"/>
+    <w:lsdException w:name="No Spacing" w:uiPriority="1" w:qFormat="1"/>
+    <w:lsdException w:name="Light Shading" w:uiPriority="60"/>
+    <w:lsdException w:name="Light List" w:uiPriority="61"/>
+    <w:lsdException w:name="Light Grid" w:uiPriority="62"/>
+    <w:lsdException w:name="Medium Shading 1" w:uiPriority="63"/>
+    <w:lsdException w:name="Medium Shading 2" w:uiPriority="64"/>
+    <w:lsdException w:name="Medium List 1" w:uiPriority="65"/>
+    <w:lsdException w:name="Medium List 2" w:uiPriority="66"/>
+    <w:lsdException w:name="Medium Grid 1" w:uiPriority="67"/>
+    <w:lsdException w:name="Medium Grid 2" w:uiPriority="68"/>
+    <w:lsdException w:name="Medium Grid 3" w:uiPriority="69"/>
+    <w:lsdException w:name="Dark List" w:uiPriority="70"/>
+    <w:lsdException w:name="Colorful Shading" w:uiPriority="71"/>
+    <w:lsdException w:name="Colorful List" w:uiPriority="72"/>
+    <w:lsdException w:name="Colorful Grid" w:uiPriority="73"/>
+    <w:lsdException w:name="Light Shading Accent 1" w:uiPriority="60"/>
+    <w:lsdException w:name="Light List Accent 1" w:uiPriority="61"/>
+    <w:lsdException w:name="Light Grid Accent 1" w:uiPriority="62"/>
+    <w:lsdException w:name="Medium Shading 1 Accent 1" w:uiPriority="63"/>
+    <w:lsdException w:name="Medium Shading 2 Accent 1" w:uiPriority="64"/>
+    <w:lsdException w:name="Medium List 1 Accent 1" w:uiPriority="65"/>
+    <w:lsdException w:name="Revision" w:semiHidden="1"/>
+    <w:lsdException w:name="List Paragraph" w:uiPriority="34" w:qFormat="1"/>
+    <w:lsdException w:name="Quote" w:uiPriority="29" w:qFormat="1"/>
+    <w:lsdException w:name="Intense Quote" w:uiPriority="30" w:qFormat="1"/>
+    <w:lsdException w:name="Medium List 2 Accent 1" w:uiPriority="66"/>
+    <w:lsdException w:name="Medium Grid 1 Accent 1" w:uiPriority="67"/>
+    <w:lsdException w:name="Medium Grid 2 Accent 1" w:uiPriority="68"/>
+    <w:lsdException w:name="Medium Grid 3 Accent 1" w:uiPriority="69"/>
+    <w:lsdException w:name="Dark List Accent 1" w:uiPriority="70"/>
+    <w:lsdException w:name="Colorful Shading Accent 1" w:uiPriority="71"/>
+    <w:lsdException w:name="Colorful List Accent 1" w:uiPriority="72"/>
+    <w:lsdException w:name="Colorful Grid Accent 1" w:uiPriority="73"/>
+    <w:lsdException w:name="Light Shading Accent 2" w:uiPriority="60"/>
+    <w:lsdException w:name="Light List Accent 2" w:uiPriority="61"/>
+    <w:lsdException w:name="Light Grid Accent 2" w:uiPriority="62"/>
+    <w:lsdException w:name="Medium Shading 1 Accent 2" w:uiPriority="63"/>
+    <w:lsdException w:name="Medium Shading 2 Accent 2" w:uiPriority="64"/>
+    <w:lsdException w:name="Medium List 1 Accent 2" w:uiPriority="65"/>
+    <w:lsdException w:name="Medium List 2 Accent 2" w:uiPriority="66"/>
+    <w:lsdException w:name="Medium Grid 1 Accent 2" w:uiPriority="67"/>
+    <w:lsdException w:name="Medium Grid 2 Accent 2" w:uiPriority="68"/>
+    <w:lsdException w:name="Medium Grid 3 Accent 2" w:uiPriority="69"/>
+    <w:lsdException w:name="Dark List Accent 2" w:uiPriority="70"/>
+    <w:lsdException w:name="Colorful Shading Accent 2" w:uiPriority="71"/>
+    <w:lsdException w:name="Colorful List Accent 2" w:uiPriority="72"/>
+    <w:lsdException w:name="Colorful Grid Accent 2" w:uiPriority="73"/>
+    <w:lsdException w:name="Light Shading Accent 3" w:uiPriority="60"/>
+    <w:lsdException w:name="Light List Accent 3" w:uiPriority="61"/>
+    <w:lsdException w:name="Light Grid Accent 3" w:uiPriority="62"/>
+    <w:lsdException w:name="Medium Shading 1 Accent 3" w:uiPriority="63"/>
+    <w:lsdException w:name="Medium Shading 2 Accent 3" w:uiPriority="64"/>
+    <w:lsdException w:name="Medium List 1 Accent 3" w:uiPriority="65"/>
+    <w:lsdException w:name="Medium List 2 Accent 3" w:uiPriority="66"/>
+    <w:lsdException w:name="Medium Grid 1 Accent 3" w:uiPriority="67"/>
+    <w:lsdException w:name="Medium Grid 2 Accent 3" w:uiPriority="68"/>
+    <w:lsdException w:name="Medium Grid 3 Accent 3" w:uiPriority="69"/>
+    <w:lsdException w:name="Dark List Accent 3" w:uiPriority="70"/>
+    <w:lsdException w:name="Colorful Shading Accent 3" w:uiPriority="71"/>
+    <w:lsdException w:name="Colorful List Accent 3" w:uiPriority="72"/>
+    <w:lsdException w:name="Colorful Grid Accent 3" w:uiPriority="73"/>
+    <w:lsdException w:name="Light Shading Accent 4" w:uiPriority="60"/>
+    <w:lsdException w:name="Light List Accent 4" w:uiPriority="61"/>
+    <w:lsdException w:name="Light Grid Accent 4" w:uiPriority="62"/>
+    <w:lsdException w:name="Medium Shading 1 Accent 4" w:uiPriority="63"/>
+    <w:lsdException w:name="Medium Shading 2 Accent 4" w:uiPriority="64"/>
+    <w:lsdException w:name="Medium List 1 Accent 4" w:uiPriority="65"/>
+    <w:lsdException w:name="Medium List 2 Accent 4" w:uiPriority="66"/>
+    <w:lsdException w:name="Medium Grid 1 Accent 4" w:uiPriority="67"/>
+    <w:lsdException w:name="Medium Grid 2 Accent 4" w:uiPriority="68"/>
+    <w:lsdException w:name="Medium Grid 3 Accent 4" w:uiPriority="69"/>
+    <w:lsdException w:name="Dark List Accent 4" w:uiPriority="70"/>
+    <w:lsdException w:name="Colorful Shading Accent 4" w:uiPriority="71"/>
+    <w:lsdException w:name="Colorful List Accent 4" w:uiPriority="72"/>
+    <w:lsdException w:name="Colorful Grid Accent 4" w:uiPriority="73"/>
+    <w:lsdException w:name="Light Shading Accent 5" w:uiPriority="60"/>
+    <w:lsdException w:name="Light List Accent 5" w:uiPriority="61"/>
+    <w:lsdException w:name="Light Grid Accent 5" w:uiPriority="62"/>
+    <w:lsdException w:name="Medium Shading 1 Accent 5" w:uiPriority="63"/>
+    <w:lsdException w:name="Medium Shading 2 Accent 5" w:uiPriority="64"/>
+    <w:lsdException w:name="Medium List 1 Accent 5" w:uiPriority="65"/>
+    <w:lsdException w:name="Medium List 2 Accent 5" w:uiPriority="66"/>
+    <w:lsdException w:name="Medium Grid 1 Accent 5" w:uiPriority="67"/>
+    <w:lsdException w:name="Medium Grid 2 Accent 5" w:uiPriority="68"/>
+    <w:lsdException w:name="Medium Grid 3 Accent 5" w:uiPriority="69"/>
+    <w:lsdException w:name="Dark List Accent 5" w:uiPriority="70"/>
+    <w:lsdException w:name="Colorful Shading Accent 5" w:uiPriority="71"/>
+    <w:lsdException w:name="Colorful List Accent 5" w:uiPriority="72"/>
+    <w:lsdException w:name="Colorful Grid Accent 5" w:uiPriority="73"/>
+    <w:lsdException w:name="Light Shading Accent 6" w:uiPriority="60"/>
+    <w:lsdException w:name="Light List Accent 6" w:uiPriority="61"/>
+    <w:lsdException w:name="Light Grid Accent 6" w:uiPriority="62"/>
+    <w:lsdException w:name="Medium Shading 1 Accent 6" w:uiPriority="63"/>
+    <w:lsdException w:name="Medium Shading 2 Accent 6" w:uiPriority="64"/>
+    <w:lsdException w:name="Medium List 1 Accent 6" w:uiPriority="65"/>
+    <w:lsdException w:name="Medium List 2 Accent 6" w:uiPriority="66"/>
+    <w:lsdException w:name="Medium Grid 1 Accent 6" w:uiPriority="67"/>
+    <w:lsdException w:name="Medium Grid 2 Accent 6" w:uiPriority="68"/>
+    <w:lsdException w:name="Medium Grid 3 Accent 6" w:uiPriority="69"/>
+    <w:lsdException w:name="Dark List Accent 6" w:uiPriority="70"/>
+    <w:lsdException w:name="Colorful Shading Accent 6" w:uiPriority="71"/>
+    <w:lsdException w:name="Colorful List Accent 6" w:uiPriority="72"/>
+    <w:lsdException w:name="Colorful Grid Accent 6" w:uiPriority="73"/>
+    <w:lsdException w:name="Subtle Emphasis" w:uiPriority="19" w:qFormat="1"/>
+    <w:lsdException w:name="Intense Emphasis" w:uiPriority="21" w:qFormat="1"/>
+    <w:lsdException w:name="Subtle Reference" w:uiPriority="31" w:qFormat="1"/>
+    <w:lsdException w:name="Intense Reference" w:uiPriority="32" w:qFormat="1"/>
+    <w:lsdException w:name="Book Title" w:uiPriority="33" w:qFormat="1"/>
+    <w:lsdException w:name="Bibliography" w:semiHidden="1" w:uiPriority="37" w:unhideWhenUsed="1"/>
+    <w:lsdException w:name="TOC Heading" w:semiHidden="1" w:uiPriority="39" w:unhideWhenUsed="1" w:qFormat="1"/>
+    <w:lsdException w:name="Plain Table 1" w:uiPriority="41"/>
+    <w:lsdException w:name="Plain Table 2" w:uiPriority="42"/>
+    <w:lsdException w:name="Plain Table 3" w:uiPriority="43"/>
+    <w:lsdException w:name="Plain Table 4" w:uiPriority="44"/>
+    <w:lsdException w:name="Plain Table 5" w:uiPriority="45"/>
+    <w:lsdException w:name="Grid Table Light" w:uiPriority="40"/>
+    <w:lsdException w:name="Grid Table 1 Light" w:uiPriority="46"/>
+    <w:lsdException w:name="Grid Table 2" w:uiPriority="47"/>
+    <w:lsdException w:name="Grid Table 3" w:uiPriority="48"/>
+    <w:lsdException w:name="Grid Table 4" w:uiPriority="49"/>
+    <w:lsdException w:name="Grid Table 5 Dark" w:uiPriority="50"/>
+    <w:lsdException w:name="Grid Table 6 Colorful" w:uiPriority="51"/>
+    <w:lsdException w:name="Grid Table 7 Colorful" w:uiPriority="52"/>
+    <w:lsdException w:name="Grid Table 1 Light Accent 1" w:uiPriority="46"/>
+    <w:lsdException w:name="Grid Table 2 Accent 1" w:uiPriority="47"/>
+    <w:lsdException w:name="Grid Table 3 Accent 1" w:uiPriority="48"/>
+    <w:lsdException w:name="Grid Table 4 Accent 1" w:uiPriority="49"/>
+    <w:lsdException w:name="Grid Table 5 Dark Accent 1" w:uiPriority="50"/>
+    <w:lsdException w:name="Grid Table 6 Colorful Accent 1" w:uiPriority="51"/>
+    <w:lsdException w:name="Grid Table 7 Colorful Accent 1" w:uiPriority="52"/>
+    <w:lsdException w:name="Grid Table 1 Light Accent 2" w:uiPriority="46"/>
+    <w:lsdException w:name="Grid Table 2 Accent 2" w:uiPriority="47"/>
+    <w:lsdException w:name="Grid Table 3 Accent 2" w:uiPriority="48"/>
+    <w:lsdException w:name="Grid Table 4 Accent 2" w:uiPriority="49"/>
+    <w:lsdException w:name="Grid Table 5 Dark Accent 2" w:uiPriority="50"/>
+    <w:lsdException w:name="Grid Table 6 Colorful Accent 2" w:uiPriority="51"/>
+    <w:lsdException w:name="Grid Table 7 Colorful Accent 2" w:uiPriority="52"/>
+    <w:lsdException w:name="Grid Table 1 Light Accent 3" w:uiPriority="46"/>
+    <w:lsdException w:name="Grid Table 2 Accent 3" w:uiPriority="47"/>
+    <w:lsdException w:name="Grid Table 3 Accent 3" w:uiPriority="48"/>
+    <w:lsdException w:name="Grid Table 4 Accent 3" w:uiPriority="49"/>
+    <w:lsdException w:name="Grid Table 5 Dark Accent 3" w:uiPriority="50"/>
+    <w:lsdException w:name="Grid Table 6 Colorful Accent 3" w:uiPriority="51"/>
+    <w:lsdException w:name="Grid Table 7 Colorful Accent 3" w:uiPriority="52"/>
+    <w:lsdException w:name="Grid Table 1 Light Accent 4" w:uiPriority="46"/>
+    <w:lsdException w:name="Grid Table 2 Accent 4" w:uiPriority="47"/>
+    <w:lsdException w:name="Grid Table 3 Accent 4" w:uiPriority="48"/>
+    <w:lsdException w:name="Grid Table 4 Accent 4" w:uiPriority="49"/>
+    <w:lsdException w:name="Grid Table 5 Dark Accent 4" w:uiPriority="50"/>
+    <w:lsdException w:name="Grid Table 6 Colorful Accent 4" w:uiPriority="51"/>
+    <w:lsdException w:name="Grid Table 7 Colorful Accent 4" w:uiPriority="52"/>
+    <w:lsdException w:name="Grid Table 1 Light Accent 5" w:uiPriority="46"/>
+    <w:lsdException w:name="Grid Table 2 Accent 5" w:uiPriority="47"/>
+    <w:lsdException w:name="Grid Table 3 Accent 5" w:uiPriority="48"/>
+    <w:lsdException w:name="Grid Table 4 Accent 5" w:uiPriority="49"/>
+    <w:lsdException w:name="Grid Table 5 Dark Accent 5" w:uiPriority="50"/>
+    <w:lsdException w:name="Grid Table 6 Colorful Accent 5" w:uiPriority="51"/>
+    <w:lsdException w:name="Grid Table 7 Colorful Accent 5" w:uiPriority="52"/>
+    <w:lsdException w:name="Grid Table 1 Light Accent 6" w:uiPriority="46"/>
+    <w:lsdException w:name="Grid Table 2 Accent 6" w:uiPriority="47"/>
+    <w:lsdException w:name="Grid Table 3 Accent 6" w:uiPriority="48"/>
+    <w:lsdException w:name="Grid Table 4 Accent 6" w:uiPriority="49"/>
+    <w:lsdException w:name="Grid Table 5 Dark Accent 6" w:uiPriority="50"/>
+    <w:lsdException w:name="Grid Table 6 Colorful Accent 6" w:uiPriority="51"/>
+    <w:lsdException w:name="Grid Table 7 Colorful Accent 6" w:uiPriority="52"/>
+    <w:lsdException w:name="List Table 1 Light" w:uiPriority="46"/>
+    <w:lsdException w:name="List Table 2" w:uiPriority="47"/>
+    <w:lsdException w:name="List Table 3" w:uiPriority="48"/>
+    <w:lsdException w:name="List Table 4" w:uiPriority="49"/>
+    <w:lsdException w:name="List Table 5 Dark" w:uiPriority="50"/>
+    <w:lsdException w:name="List Table 6 Colorful" w:uiPriority="51"/>
+    <w:lsdException w:name="List Table 7 Colorful" w:uiPriority="52"/>
+    <w:lsdException w:name="List Table 1 Light Accent 1" w:uiPriority="46"/>
+    <w:lsdException w:name="List Table 2 Accent 1" w:uiPriority="47"/>
+    <w:lsdException w:name="List Table 3 Accent 1" w:uiPriority="48"/>
+    <w:lsdException w:name="List Table 4 Accent 1" w:uiPriority="49"/>
+    <w:lsdException w:name="List Table 5 Dark Accent 1" w:uiPriority="50"/>
+    <w:lsdException w:name="List Table 6 Colorful Accent 1" w:uiPriority="51"/>
+    <w:lsdException w:name="List Table 7 Colorful Accent 1" w:uiPriority="52"/>
+    <w:lsdException w:name="List Table 1 Light Accent 2" w:uiPriority="46"/>
+    <w:lsdException w:name="List Table 2 Accent 2" w:uiPriority="47"/>
+    <w:lsdException w:name="List Table 3 Accent 2" w:uiPriority="48"/>
+    <w:lsdException w:name="List Table 4 Accent 2" w:uiPriority="49"/>
+    <w:lsdException w:name="List Table 5 Dark Accent 2" w:uiPriority="50"/>
+    <w:lsdException w:name="List Table 6 Colorful Accent 2" w:uiPriority="51"/>
+    <w:lsdException w:name="List Table 7 Colorful Accent 2" w:uiPriority="52"/>
+    <w:lsdException w:name="List Table 1 Light Accent 3" w:uiPriority="46"/>
+    <w:lsdException w:name="List Table 2 Accent 3" w:uiPriority="47"/>
+    <w:lsdException w:name="List Table 3 Accent 3" w:uiPriority="48"/>
+    <w:lsdException w:name="List Table 4 Accent 3" w:uiPriority="49"/>
+    <w:lsdException w:name="List Table 5 Dark Accent 3" w:uiPriority="50"/>
+    <w:lsdException w:name="List Table 6 Colorful Accent 3" w:uiPriority="51"/>
+    <w:lsdException w:name="List Table 7 Colorful Accent 3" w:uiPriority="52"/>
+    <w:lsdException w:name="List Table 1 Light Accent 4" w:uiPriority="46"/>
+    <w:lsdException w:name="List Table 2 Accent 4" w:uiPriority="47"/>
+    <w:lsdException w:name="List Table 3 Accent 4" w:uiPriority="48"/>
+    <w:lsdException w:name="List Table 4 Accent 4" w:uiPriority="49"/>
+    <w:lsdException w:name="List Table 5 Dark Accent 4" w:uiPriority="50"/>
+    <w:lsdException w:name="List Table 6 Colorful Accent 4" w:uiPriority="51"/>
+    <w:lsdException w:name="List Table 7 Colorful Accent 4" w:uiPriority="52"/>
+    <w:lsdException w:name="List Table 1 Light Accent 5" w:uiPriority="46"/>
+    <w:lsdException w:name="List Table 2 Accent 5" w:uiPriority="47"/>
+    <w:lsdException w:name="List Table 3 Accent 5" w:uiPriority="48"/>
+    <w:lsdException w:name="List Table 4 Accent 5" w:uiPriority="49"/>
+    <w:lsdException w:name="List Table 5 Dark Accent 5" w:uiPriority="50"/>
+    <w:lsdException w:name="List Table 6 Colorful Accent 5" w:uiPriority="51"/>
+    <w:lsdException w:name="List Table 7 Colorful Accent 5" w:uiPriority="52"/>
+    <w:lsdException w:name="List Table 1 Light Accent 6" w:uiPriority="46"/>
+    <w:lsdException w:name="List Table 2 Accent 6" w:uiPriority="47"/>
+    <w:lsdException w:name="List Table 3 Accent 6" w:uiPriority="48"/>
+    <w:lsdException w:name="List Table 4 Accent 6" w:uiPriority="49"/>
+    <w:lsdException w:name="List Table 5 Dark Accent 6" w:uiPriority="50"/>
+    <w:lsdException w:name="List Table 6 Colorful Accent 6" w:uiPriority="51"/>
+    <w:lsdException w:name="List Table 7 Colorful Accent 6" w:uiPriority="52"/>
+    <w:lsdException w:name="Mention" w:semiHidden="1" w:unhideWhenUsed="1"/>
+    <w:lsdException w:name="Smart Hyperlink" w:semiHidden="1" w:unhideWhenUsed="1"/>
+    <w:lsdException w:name="Hashtag" w:semiHidden="1" w:unhideWhenUsed="1"/>
+    <w:lsdException w:name="Unresolved Mention" w:semiHidden="1" w:unhideWhenUsed="1"/>
+    <w:lsdException w:name="Smart Link" w:semiHidden="1" w:unhideWhenUsed="1"/>
   </w:latentStyles>
   <w:style w:type="paragraph" w:default="1" w:styleId="Normal">
     <w:name w:val="Normal"/>
@@ -12021,8 +12260,8 @@
       <w:u w:val="single"/>
     </w:rPr>
   </w:style>
-  <w:style w:type="character" w:customStyle="1" w:styleId="UnresolvedMention">
-    <w:name w:val="Unresolved Mention"/>
+  <w:style w:type="character" w:customStyle="1" w:styleId="UnresolvedMention1">
+    <w:name w:val="Unresolved Mention1"/>
     <w:basedOn w:val="DefaultParagraphFont"/>
     <w:uiPriority w:val="99"/>
     <w:semiHidden/>
@@ -12068,7 +12307,6 @@
       <w:lang w:eastAsia="en-US"/>
     </w:rPr>
     <w:tblPr>
-      <w:tblInd w:w="0" w:type="dxa"/>
       <w:tblBorders>
         <w:top w:val="single" w:sz="4" w:space="0" w:color="auto"/>
         <w:left w:val="single" w:sz="4" w:space="0" w:color="auto"/>
@@ -12077,629 +12315,6 @@
         <w:insideH w:val="single" w:sz="4" w:space="0" w:color="auto"/>
         <w:insideV w:val="single" w:sz="4" w:space="0" w:color="auto"/>
       </w:tblBorders>
-      <w:tblCellMar>
-        <w:top w:w="0" w:type="dxa"/>
-        <w:left w:w="108" w:type="dxa"/>
-        <w:bottom w:w="0" w:type="dxa"/>
-        <w:right w:w="108" w:type="dxa"/>
-      </w:tblCellMar>
-    </w:tblPr>
-  </w:style>
-</w:styles>
-</file>
-
-<file path=word/stylesWithEffects.xml><?xml version="1.0" encoding="utf-8"?>
-<w:styles xmlns:wpc="http://schemas.microsoft.com/office/word/2010/wordprocessingCanvas" xmlns:mc="http://schemas.openxmlformats.org/markup-compatibility/2006" xmlns:o="urn:schemas-microsoft-com:office:office" xmlns:r="http://schemas.openxmlformats.org/officeDocument/2006/relationships" xmlns:m="http://schemas.openxmlformats.org/officeDocument/2006/math" xmlns:v="urn:schemas-microsoft-com:vml" xmlns:wp14="http://schemas.microsoft.com/office/word/2010/wordprocessingDrawing" xmlns:wp="http://schemas.openxmlformats.org/drawingml/2006/wordprocessingDrawing" xmlns:w10="urn:schemas-microsoft-com:office:word" xmlns:w="http://schemas.openxmlformats.org/wordprocessingml/2006/main" xmlns:w14="http://schemas.microsoft.com/office/word/2010/wordml" xmlns:wpg="http://schemas.microsoft.com/office/word/2010/wordprocessingGroup" xmlns:wpi="http://schemas.microsoft.com/office/word/2010/wordprocessingInk" xmlns:wne="http://schemas.microsoft.com/office/word/2006/wordml" xmlns:wps="http://schemas.microsoft.com/office/word/2010/wordprocessingShape" mc:Ignorable="w14 wp14">
-  <w:docDefaults>
-    <w:rPrDefault>
-      <w:rPr>
-        <w:rFonts w:asciiTheme="minorHAnsi" w:eastAsiaTheme="minorEastAsia" w:hAnsiTheme="minorHAnsi" w:cstheme="minorBidi"/>
-        <w:sz w:val="22"/>
-        <w:szCs w:val="22"/>
-        <w:lang w:val="en-US" w:eastAsia="ja-JP" w:bidi="ar-SA"/>
-      </w:rPr>
-    </w:rPrDefault>
-    <w:pPrDefault>
-      <w:pPr>
-        <w:spacing w:after="200" w:line="276" w:lineRule="auto"/>
-      </w:pPr>
-    </w:pPrDefault>
-  </w:docDefaults>
-  <w:latentStyles w:defLockedState="0" w:defUIPriority="99" w:defSemiHidden="1" w:defUnhideWhenUsed="1" w:defQFormat="0" w:count="267">
-    <w:lsdException w:name="Normal" w:semiHidden="0" w:uiPriority="0" w:unhideWhenUsed="0" w:qFormat="1"/>
-    <w:lsdException w:name="heading 1" w:semiHidden="0" w:uiPriority="0" w:unhideWhenUsed="0" w:qFormat="1"/>
-    <w:lsdException w:name="heading 2" w:uiPriority="9" w:qFormat="1"/>
-    <w:lsdException w:name="heading 3" w:uiPriority="9" w:qFormat="1"/>
-    <w:lsdException w:name="heading 4" w:uiPriority="9" w:qFormat="1"/>
-    <w:lsdException w:name="heading 5" w:uiPriority="9" w:qFormat="1"/>
-    <w:lsdException w:name="heading 6" w:uiPriority="9" w:qFormat="1"/>
-    <w:lsdException w:name="heading 7" w:uiPriority="9" w:qFormat="1"/>
-    <w:lsdException w:name="heading 8" w:uiPriority="9" w:qFormat="1"/>
-    <w:lsdException w:name="heading 9" w:uiPriority="9" w:qFormat="1"/>
-    <w:lsdException w:name="toc 1" w:uiPriority="39"/>
-    <w:lsdException w:name="toc 2" w:uiPriority="39"/>
-    <w:lsdException w:name="toc 3" w:uiPriority="39"/>
-    <w:lsdException w:name="toc 4" w:uiPriority="39"/>
-    <w:lsdException w:name="toc 5" w:uiPriority="39"/>
-    <w:lsdException w:name="toc 6" w:uiPriority="39"/>
-    <w:lsdException w:name="toc 7" w:uiPriority="39"/>
-    <w:lsdException w:name="toc 8" w:uiPriority="39"/>
-    <w:lsdException w:name="toc 9" w:uiPriority="39"/>
-    <w:lsdException w:name="caption" w:uiPriority="35" w:qFormat="1"/>
-    <w:lsdException w:name="Title" w:semiHidden="0" w:uiPriority="10" w:unhideWhenUsed="0" w:qFormat="1"/>
-    <w:lsdException w:name="Default Paragraph Font" w:uiPriority="1"/>
-    <w:lsdException w:name="Subtitle" w:semiHidden="0" w:uiPriority="11" w:unhideWhenUsed="0" w:qFormat="1"/>
-    <w:lsdException w:name="Strong" w:semiHidden="0" w:uiPriority="22" w:unhideWhenUsed="0" w:qFormat="1"/>
-    <w:lsdException w:name="Emphasis" w:semiHidden="0" w:uiPriority="20" w:unhideWhenUsed="0" w:qFormat="1"/>
-    <w:lsdException w:name="Table Grid" w:semiHidden="0" w:uiPriority="59" w:unhideWhenUsed="0"/>
-    <w:lsdException w:name="Placeholder Text" w:unhideWhenUsed="0"/>
-    <w:lsdException w:name="No Spacing" w:semiHidden="0" w:uiPriority="1" w:unhideWhenUsed="0" w:qFormat="1"/>
-    <w:lsdException w:name="Light Shading" w:semiHidden="0" w:uiPriority="60" w:unhideWhenUsed="0"/>
-    <w:lsdException w:name="Light List" w:semiHidden="0" w:uiPriority="61" w:unhideWhenUsed="0"/>
-    <w:lsdException w:name="Light Grid" w:semiHidden="0" w:uiPriority="62" w:unhideWhenUsed="0"/>
-    <w:lsdException w:name="Medium Shading 1" w:semiHidden="0" w:uiPriority="63" w:unhideWhenUsed="0"/>
-    <w:lsdException w:name="Medium Shading 2" w:semiHidden="0" w:uiPriority="64" w:unhideWhenUsed="0"/>
-    <w:lsdException w:name="Medium List 1" w:semiHidden="0" w:uiPriority="65" w:unhideWhenUsed="0"/>
-    <w:lsdException w:name="Medium List 2" w:semiHidden="0" w:uiPriority="66" w:unhideWhenUsed="0"/>
-    <w:lsdException w:name="Medium Grid 1" w:semiHidden="0" w:uiPriority="67" w:unhideWhenUsed="0"/>
-    <w:lsdException w:name="Medium Grid 2" w:semiHidden="0" w:uiPriority="68" w:unhideWhenUsed="0"/>
-    <w:lsdException w:name="Medium Grid 3" w:semiHidden="0" w:uiPriority="69" w:unhideWhenUsed="0"/>
-    <w:lsdException w:name="Dark List" w:semiHidden="0" w:uiPriority="70" w:unhideWhenUsed="0"/>
-    <w:lsdException w:name="Colorful Shading" w:semiHidden="0" w:uiPriority="71" w:unhideWhenUsed="0"/>
-    <w:lsdException w:name="Colorful List" w:semiHidden="0" w:uiPriority="72" w:unhideWhenUsed="0"/>
-    <w:lsdException w:name="Colorful Grid" w:semiHidden="0" w:uiPriority="73" w:unhideWhenUsed="0"/>
-    <w:lsdException w:name="Light Shading Accent 1" w:semiHidden="0" w:uiPriority="60" w:unhideWhenUsed="0"/>
-    <w:lsdException w:name="Light List Accent 1" w:semiHidden="0" w:uiPriority="61" w:unhideWhenUsed="0"/>
-    <w:lsdException w:name="Light Grid Accent 1" w:semiHidden="0" w:uiPriority="62" w:unhideWhenUsed="0"/>
-    <w:lsdException w:name="Medium Shading 1 Accent 1" w:semiHidden="0" w:uiPriority="63" w:unhideWhenUsed="0"/>
-    <w:lsdException w:name="Medium Shading 2 Accent 1" w:semiHidden="0" w:uiPriority="64" w:unhideWhenUsed="0"/>
-    <w:lsdException w:name="Medium List 1 Accent 1" w:semiHidden="0" w:uiPriority="65" w:unhideWhenUsed="0"/>
-    <w:lsdException w:name="Revision" w:unhideWhenUsed="0"/>
-    <w:lsdException w:name="List Paragraph" w:semiHidden="0" w:uiPriority="34" w:unhideWhenUsed="0" w:qFormat="1"/>
-    <w:lsdException w:name="Quote" w:semiHidden="0" w:uiPriority="29" w:unhideWhenUsed="0" w:qFormat="1"/>
-    <w:lsdException w:name="Intense Quote" w:semiHidden="0" w:uiPriority="30" w:unhideWhenUsed="0" w:qFormat="1"/>
-    <w:lsdException w:name="Medium List 2 Accent 1" w:semiHidden="0" w:uiPriority="66" w:unhideWhenUsed="0"/>
-    <w:lsdException w:name="Medium Grid 1 Accent 1" w:semiHidden="0" w:uiPriority="67" w:unhideWhenUsed="0"/>
-    <w:lsdException w:name="Medium Grid 2 Accent 1" w:semiHidden="0" w:uiPriority="68" w:unhideWhenUsed="0"/>
-    <w:lsdException w:name="Medium Grid 3 Accent 1" w:semiHidden="0" w:uiPriority="69" w:unhideWhenUsed="0"/>
-    <w:lsdException w:name="Dark List Accent 1" w:semiHidden="0" w:uiPriority="70" w:unhideWhenUsed="0"/>
-    <w:lsdException w:name="Colorful Shading Accent 1" w:semiHidden="0" w:uiPriority="71" w:unhideWhenUsed="0"/>
-    <w:lsdException w:name="Colorful List Accent 1" w:semiHidden="0" w:uiPriority="72" w:unhideWhenUsed="0"/>
-    <w:lsdException w:name="Colorful Grid Accent 1" w:semiHidden="0" w:uiPriority="73" w:unhideWhenUsed="0"/>
-    <w:lsdException w:name="Light Shading Accent 2" w:semiHidden="0" w:uiPriority="60" w:unhideWhenUsed="0"/>
-    <w:lsdException w:name="Light List Accent 2" w:semiHidden="0" w:uiPriority="61" w:unhideWhenUsed="0"/>
-    <w:lsdException w:name="Light Grid Accent 2" w:semiHidden="0" w:uiPriority="62" w:unhideWhenUsed="0"/>
-    <w:lsdException w:name="Medium Shading 1 Accent 2" w:semiHidden="0" w:uiPriority="63" w:unhideWhenUsed="0"/>
-    <w:lsdException w:name="Medium Shading 2 Accent 2" w:semiHidden="0" w:uiPriority="64" w:unhideWhenUsed="0"/>
-    <w:lsdException w:name="Medium List 1 Accent 2" w:semiHidden="0" w:uiPriority="65" w:unhideWhenUsed="0"/>
-    <w:lsdException w:name="Medium List 2 Accent 2" w:semiHidden="0" w:uiPriority="66" w:unhideWhenUsed="0"/>
-    <w:lsdException w:name="Medium Grid 1 Accent 2" w:semiHidden="0" w:uiPriority="67" w:unhideWhenUsed="0"/>
-    <w:lsdException w:name="Medium Grid 2 Accent 2" w:semiHidden="0" w:uiPriority="68" w:unhideWhenUsed="0"/>
-    <w:lsdException w:name="Medium Grid 3 Accent 2" w:semiHidden="0" w:uiPriority="69" w:unhideWhenUsed="0"/>
-    <w:lsdException w:name="Dark List Accent 2" w:semiHidden="0" w:uiPriority="70" w:unhideWhenUsed="0"/>
-    <w:lsdException w:name="Colorful Shading Accent 2" w:semiHidden="0" w:uiPriority="71" w:unhideWhenUsed="0"/>
-    <w:lsdException w:name="Colorful List Accent 2" w:semiHidden="0" w:uiPriority="72" w:unhideWhenUsed="0"/>
-    <w:lsdException w:name="Colorful Grid Accent 2" w:semiHidden="0" w:uiPriority="73" w:unhideWhenUsed="0"/>
-    <w:lsdException w:name="Light Shading Accent 3" w:semiHidden="0" w:uiPriority="60" w:unhideWhenUsed="0"/>
-    <w:lsdException w:name="Light List Accent 3" w:semiHidden="0" w:uiPriority="61" w:unhideWhenUsed="0"/>
-    <w:lsdException w:name="Light Grid Accent 3" w:semiHidden="0" w:uiPriority="62" w:unhideWhenUsed="0"/>
-    <w:lsdException w:name="Medium Shading 1 Accent 3" w:semiHidden="0" w:uiPriority="63" w:unhideWhenUsed="0"/>
-    <w:lsdException w:name="Medium Shading 2 Accent 3" w:semiHidden="0" w:uiPriority="64" w:unhideWhenUsed="0"/>
-    <w:lsdException w:name="Medium List 1 Accent 3" w:semiHidden="0" w:uiPriority="65" w:unhideWhenUsed="0"/>
-    <w:lsdException w:name="Medium List 2 Accent 3" w:semiHidden="0" w:uiPriority="66" w:unhideWhenUsed="0"/>
-    <w:lsdException w:name="Medium Grid 1 Accent 3" w:semiHidden="0" w:uiPriority="67" w:unhideWhenUsed="0"/>
-    <w:lsdException w:name="Medium Grid 2 Accent 3" w:semiHidden="0" w:uiPriority="68" w:unhideWhenUsed="0"/>
-    <w:lsdException w:name="Medium Grid 3 Accent 3" w:semiHidden="0" w:uiPriority="69" w:unhideWhenUsed="0"/>
-    <w:lsdException w:name="Dark List Accent 3" w:semiHidden="0" w:uiPriority="70" w:unhideWhenUsed="0"/>
-    <w:lsdException w:name="Colorful Shading Accent 3" w:semiHidden="0" w:uiPriority="71" w:unhideWhenUsed="0"/>
-    <w:lsdException w:name="Colorful List Accent 3" w:semiHidden="0" w:uiPriority="72" w:unhideWhenUsed="0"/>
-    <w:lsdException w:name="Colorful Grid Accent 3" w:semiHidden="0" w:uiPriority="73" w:unhideWhenUsed="0"/>
-    <w:lsdException w:name="Light Shading Accent 4" w:semiHidden="0" w:uiPriority="60" w:unhideWhenUsed="0"/>
-    <w:lsdException w:name="Light List Accent 4" w:semiHidden="0" w:uiPriority="61" w:unhideWhenUsed="0"/>
-    <w:lsdException w:name="Light Grid Accent 4" w:semiHidden="0" w:uiPriority="62" w:unhideWhenUsed="0"/>
-    <w:lsdException w:name="Medium Shading 1 Accent 4" w:semiHidden="0" w:uiPriority="63" w:unhideWhenUsed="0"/>
-    <w:lsdException w:name="Medium Shading 2 Accent 4" w:semiHidden="0" w:uiPriority="64" w:unhideWhenUsed="0"/>
-    <w:lsdException w:name="Medium List 1 Accent 4" w:semiHidden="0" w:uiPriority="65" w:unhideWhenUsed="0"/>
-    <w:lsdException w:name="Medium List 2 Accent 4" w:semiHidden="0" w:uiPriority="66" w:unhideWhenUsed="0"/>
-    <w:lsdException w:name="Medium Grid 1 Accent 4" w:semiHidden="0" w:uiPriority="67" w:unhideWhenUsed="0"/>
-    <w:lsdException w:name="Medium Grid 2 Accent 4" w:semiHidden="0" w:uiPriority="68" w:unhideWhenUsed="0"/>
-    <w:lsdException w:name="Medium Grid 3 Accent 4" w:semiHidden="0" w:uiPriority="69" w:unhideWhenUsed="0"/>
-    <w:lsdException w:name="Dark List Accent 4" w:semiHidden="0" w:uiPriority="70" w:unhideWhenUsed="0"/>
-    <w:lsdException w:name="Colorful Shading Accent 4" w:semiHidden="0" w:uiPriority="71" w:unhideWhenUsed="0"/>
-    <w:lsdException w:name="Colorful List Accent 4" w:semiHidden="0" w:uiPriority="72" w:unhideWhenUsed="0"/>
-    <w:lsdException w:name="Colorful Grid Accent 4" w:semiHidden="0" w:uiPriority="73" w:unhideWhenUsed="0"/>
-    <w:lsdException w:name="Light Shading Accent 5" w:semiHidden="0" w:uiPriority="60" w:unhideWhenUsed="0"/>
-    <w:lsdException w:name="Light List Accent 5" w:semiHidden="0" w:uiPriority="61" w:unhideWhenUsed="0"/>
-    <w:lsdException w:name="Light Grid Accent 5" w:semiHidden="0" w:uiPriority="62" w:unhideWhenUsed="0"/>
-    <w:lsdException w:name="Medium Shading 1 Accent 5" w:semiHidden="0" w:uiPriority="63" w:unhideWhenUsed="0"/>
-    <w:lsdException w:name="Medium Shading 2 Accent 5" w:semiHidden="0" w:uiPriority="64" w:unhideWhenUsed="0"/>
-    <w:lsdException w:name="Medium List 1 Accent 5" w:semiHidden="0" w:uiPriority="65" w:unhideWhenUsed="0"/>
-    <w:lsdException w:name="Medium List 2 Accent 5" w:semiHidden="0" w:uiPriority="66" w:unhideWhenUsed="0"/>
-    <w:lsdException w:name="Medium Grid 1 Accent 5" w:semiHidden="0" w:uiPriority="67" w:unhideWhenUsed="0"/>
-    <w:lsdException w:name="Medium Grid 2 Accent 5" w:semiHidden="0" w:uiPriority="68" w:unhideWhenUsed="0"/>
-    <w:lsdException w:name="Medium Grid 3 Accent 5" w:semiHidden="0" w:uiPriority="69" w:unhideWhenUsed="0"/>
-    <w:lsdException w:name="Dark List Accent 5" w:semiHidden="0" w:uiPriority="70" w:unhideWhenUsed="0"/>
-    <w:lsdException w:name="Colorful Shading Accent 5" w:semiHidden="0" w:uiPriority="71" w:unhideWhenUsed="0"/>
-    <w:lsdException w:name="Colorful List Accent 5" w:semiHidden="0" w:uiPriority="72" w:unhideWhenUsed="0"/>
-    <w:lsdException w:name="Colorful Grid Accent 5" w:semiHidden="0" w:uiPriority="73" w:unhideWhenUsed="0"/>
-    <w:lsdException w:name="Light Shading Accent 6" w:semiHidden="0" w:uiPriority="60" w:unhideWhenUsed="0"/>
-    <w:lsdException w:name="Light List Accent 6" w:semiHidden="0" w:uiPriority="61" w:unhideWhenUsed="0"/>
-    <w:lsdException w:name="Light Grid Accent 6" w:semiHidden="0" w:uiPriority="62" w:unhideWhenUsed="0"/>
-    <w:lsdException w:name="Medium Shading 1 Accent 6" w:semiHidden="0" w:uiPriority="63" w:unhideWhenUsed="0"/>
-    <w:lsdException w:name="Medium Shading 2 Accent 6" w:semiHidden="0" w:uiPriority="64" w:unhideWhenUsed="0"/>
-    <w:lsdException w:name="Medium List 1 Accent 6" w:semiHidden="0" w:uiPriority="65" w:unhideWhenUsed="0"/>
-    <w:lsdException w:name="Medium List 2 Accent 6" w:semiHidden="0" w:uiPriority="66" w:unhideWhenUsed="0"/>
-    <w:lsdException w:name="Medium Grid 1 Accent 6" w:semiHidden="0" w:uiPriority="67" w:unhideWhenUsed="0"/>
-    <w:lsdException w:name="Medium Grid 2 Accent 6" w:semiHidden="0" w:uiPriority="68" w:unhideWhenUsed="0"/>
-    <w:lsdException w:name="Medium Grid 3 Accent 6" w:semiHidden="0" w:uiPriority="69" w:unhideWhenUsed="0"/>
-    <w:lsdException w:name="Dark List Accent 6" w:semiHidden="0" w:uiPriority="70" w:unhideWhenUsed="0"/>
-    <w:lsdException w:name="Colorful Shading Accent 6" w:semiHidden="0" w:uiPriority="71" w:unhideWhenUsed="0"/>
-    <w:lsdException w:name="Colorful List Accent 6" w:semiHidden="0" w:uiPriority="72" w:unhideWhenUsed="0"/>
-    <w:lsdException w:name="Colorful Grid Accent 6" w:semiHidden="0" w:uiPriority="73" w:unhideWhenUsed="0"/>
-    <w:lsdException w:name="Subtle Emphasis" w:semiHidden="0" w:uiPriority="19" w:unhideWhenUsed="0" w:qFormat="1"/>
-    <w:lsdException w:name="Intense Emphasis" w:semiHidden="0" w:uiPriority="21" w:unhideWhenUsed="0" w:qFormat="1"/>
-    <w:lsdException w:name="Subtle Reference" w:semiHidden="0" w:uiPriority="31" w:unhideWhenUsed="0" w:qFormat="1"/>
-    <w:lsdException w:name="Intense Reference" w:semiHidden="0" w:uiPriority="32" w:unhideWhenUsed="0" w:qFormat="1"/>
-    <w:lsdException w:name="Book Title" w:semiHidden="0" w:uiPriority="33" w:unhideWhenUsed="0" w:qFormat="1"/>
-    <w:lsdException w:name="Bibliography" w:uiPriority="37"/>
-    <w:lsdException w:name="TOC Heading" w:uiPriority="39" w:qFormat="1"/>
-  </w:latentStyles>
-  <w:style w:type="paragraph" w:default="1" w:styleId="Normal">
-    <w:name w:val="Normal"/>
-    <w:qFormat/>
-    <w:rsid w:val="00415BE6"/>
-    <w:pPr>
-      <w:spacing w:after="0" w:line="240" w:lineRule="auto"/>
-    </w:pPr>
-    <w:rPr>
-      <w:rFonts w:ascii="Times New Roman" w:eastAsia="Times New Roman" w:hAnsi="Times New Roman" w:cs="Times New Roman"/>
-      <w:sz w:val="24"/>
-      <w:szCs w:val="24"/>
-      <w:lang w:eastAsia="en-US"/>
-    </w:rPr>
-  </w:style>
-  <w:style w:type="paragraph" w:styleId="Heading1">
-    <w:name w:val="heading 1"/>
-    <w:basedOn w:val="Normal"/>
-    <w:next w:val="Normal"/>
-    <w:link w:val="Heading1Char"/>
-    <w:qFormat/>
-    <w:rsid w:val="000B712C"/>
-    <w:pPr>
-      <w:keepNext/>
-      <w:jc w:val="center"/>
-      <w:outlineLvl w:val="0"/>
-    </w:pPr>
-    <w:rPr>
-      <w:b/>
-      <w:sz w:val="40"/>
-      <w:szCs w:val="20"/>
-    </w:rPr>
-  </w:style>
-  <w:style w:type="paragraph" w:styleId="Heading2">
-    <w:name w:val="heading 2"/>
-    <w:basedOn w:val="Normal"/>
-    <w:next w:val="Normal"/>
-    <w:link w:val="Heading2Char"/>
-    <w:uiPriority w:val="9"/>
-    <w:semiHidden/>
-    <w:unhideWhenUsed/>
-    <w:qFormat/>
-    <w:rsid w:val="00AF5B48"/>
-    <w:pPr>
-      <w:keepNext/>
-      <w:keepLines/>
-      <w:spacing w:before="200"/>
-      <w:outlineLvl w:val="1"/>
-    </w:pPr>
-    <w:rPr>
-      <w:rFonts w:asciiTheme="majorHAnsi" w:eastAsiaTheme="majorEastAsia" w:hAnsiTheme="majorHAnsi" w:cstheme="majorBidi"/>
-      <w:b/>
-      <w:bCs/>
-      <w:color w:val="4F81BD" w:themeColor="accent1"/>
-      <w:sz w:val="26"/>
-      <w:szCs w:val="26"/>
-    </w:rPr>
-  </w:style>
-  <w:style w:type="character" w:default="1" w:styleId="DefaultParagraphFont">
-    <w:name w:val="Default Paragraph Font"/>
-    <w:uiPriority w:val="1"/>
-    <w:semiHidden/>
-    <w:unhideWhenUsed/>
-  </w:style>
-  <w:style w:type="table" w:default="1" w:styleId="TableNormal">
-    <w:name w:val="Normal Table"/>
-    <w:uiPriority w:val="99"/>
-    <w:semiHidden/>
-    <w:unhideWhenUsed/>
-    <w:tblPr>
-      <w:tblInd w:w="0" w:type="dxa"/>
-      <w:tblCellMar>
-        <w:top w:w="0" w:type="dxa"/>
-        <w:left w:w="108" w:type="dxa"/>
-        <w:bottom w:w="0" w:type="dxa"/>
-        <w:right w:w="108" w:type="dxa"/>
-      </w:tblCellMar>
-    </w:tblPr>
-  </w:style>
-  <w:style w:type="numbering" w:default="1" w:styleId="NoList">
-    <w:name w:val="No List"/>
-    <w:uiPriority w:val="99"/>
-    <w:semiHidden/>
-    <w:unhideWhenUsed/>
-  </w:style>
-  <w:style w:type="character" w:customStyle="1" w:styleId="Heading1Char">
-    <w:name w:val="Heading 1 Char"/>
-    <w:basedOn w:val="DefaultParagraphFont"/>
-    <w:link w:val="Heading1"/>
-    <w:rsid w:val="000B712C"/>
-    <w:rPr>
-      <w:rFonts w:ascii="Times New Roman" w:eastAsia="Times New Roman" w:hAnsi="Times New Roman" w:cs="Times New Roman"/>
-      <w:b/>
-      <w:sz w:val="40"/>
-      <w:szCs w:val="20"/>
-      <w:lang w:eastAsia="en-US"/>
-    </w:rPr>
-  </w:style>
-  <w:style w:type="character" w:customStyle="1" w:styleId="Heading2Char">
-    <w:name w:val="Heading 2 Char"/>
-    <w:basedOn w:val="DefaultParagraphFont"/>
-    <w:link w:val="Heading2"/>
-    <w:uiPriority w:val="9"/>
-    <w:semiHidden/>
-    <w:rsid w:val="00AF5B48"/>
-    <w:rPr>
-      <w:rFonts w:asciiTheme="majorHAnsi" w:eastAsiaTheme="majorEastAsia" w:hAnsiTheme="majorHAnsi" w:cstheme="majorBidi"/>
-      <w:b/>
-      <w:bCs/>
-      <w:color w:val="4F81BD" w:themeColor="accent1"/>
-      <w:sz w:val="26"/>
-      <w:szCs w:val="26"/>
-      <w:lang w:eastAsia="en-US"/>
-    </w:rPr>
-  </w:style>
-  <w:style w:type="paragraph" w:styleId="BalloonText">
-    <w:name w:val="Balloon Text"/>
-    <w:basedOn w:val="Normal"/>
-    <w:link w:val="BalloonTextChar"/>
-    <w:uiPriority w:val="99"/>
-    <w:semiHidden/>
-    <w:unhideWhenUsed/>
-    <w:rsid w:val="00415BE6"/>
-    <w:rPr>
-      <w:rFonts w:ascii="Tahoma" w:hAnsi="Tahoma" w:cs="Tahoma"/>
-      <w:sz w:val="16"/>
-      <w:szCs w:val="16"/>
-    </w:rPr>
-  </w:style>
-  <w:style w:type="character" w:customStyle="1" w:styleId="BalloonTextChar">
-    <w:name w:val="Balloon Text Char"/>
-    <w:basedOn w:val="DefaultParagraphFont"/>
-    <w:link w:val="BalloonText"/>
-    <w:uiPriority w:val="99"/>
-    <w:semiHidden/>
-    <w:rsid w:val="00415BE6"/>
-    <w:rPr>
-      <w:rFonts w:ascii="Tahoma" w:eastAsia="Times New Roman" w:hAnsi="Tahoma" w:cs="Tahoma"/>
-      <w:sz w:val="16"/>
-      <w:szCs w:val="16"/>
-      <w:lang w:eastAsia="en-US"/>
-    </w:rPr>
-  </w:style>
-  <w:style w:type="paragraph" w:styleId="Header">
-    <w:name w:val="header"/>
-    <w:basedOn w:val="Normal"/>
-    <w:link w:val="HeaderChar"/>
-    <w:uiPriority w:val="99"/>
-    <w:unhideWhenUsed/>
-    <w:rsid w:val="00090E6F"/>
-    <w:pPr>
-      <w:tabs>
-        <w:tab w:val="center" w:pos="4680"/>
-        <w:tab w:val="right" w:pos="9360"/>
-      </w:tabs>
-    </w:pPr>
-  </w:style>
-  <w:style w:type="character" w:customStyle="1" w:styleId="HeaderChar">
-    <w:name w:val="Header Char"/>
-    <w:basedOn w:val="DefaultParagraphFont"/>
-    <w:link w:val="Header"/>
-    <w:uiPriority w:val="99"/>
-    <w:rsid w:val="00090E6F"/>
-    <w:rPr>
-      <w:rFonts w:ascii="Times New Roman" w:eastAsia="Times New Roman" w:hAnsi="Times New Roman" w:cs="Times New Roman"/>
-      <w:sz w:val="24"/>
-      <w:szCs w:val="24"/>
-      <w:lang w:eastAsia="en-US"/>
-    </w:rPr>
-  </w:style>
-  <w:style w:type="paragraph" w:styleId="Footer">
-    <w:name w:val="footer"/>
-    <w:basedOn w:val="Normal"/>
-    <w:link w:val="FooterChar"/>
-    <w:uiPriority w:val="99"/>
-    <w:unhideWhenUsed/>
-    <w:rsid w:val="00090E6F"/>
-    <w:pPr>
-      <w:tabs>
-        <w:tab w:val="center" w:pos="4680"/>
-        <w:tab w:val="right" w:pos="9360"/>
-      </w:tabs>
-    </w:pPr>
-  </w:style>
-  <w:style w:type="character" w:customStyle="1" w:styleId="FooterChar">
-    <w:name w:val="Footer Char"/>
-    <w:basedOn w:val="DefaultParagraphFont"/>
-    <w:link w:val="Footer"/>
-    <w:uiPriority w:val="99"/>
-    <w:rsid w:val="00090E6F"/>
-    <w:rPr>
-      <w:rFonts w:ascii="Times New Roman" w:eastAsia="Times New Roman" w:hAnsi="Times New Roman" w:cs="Times New Roman"/>
-      <w:sz w:val="24"/>
-      <w:szCs w:val="24"/>
-      <w:lang w:eastAsia="en-US"/>
-    </w:rPr>
-  </w:style>
-  <w:style w:type="paragraph" w:customStyle="1" w:styleId="PContentCharChar">
-    <w:name w:val="P_Content Char Char"/>
-    <w:rsid w:val="00EB1145"/>
-    <w:pPr>
-      <w:spacing w:after="0" w:line="360" w:lineRule="auto"/>
-      <w:ind w:firstLine="680"/>
-      <w:jc w:val="both"/>
-    </w:pPr>
-    <w:rPr>
-      <w:rFonts w:ascii="Times New Roman" w:eastAsia="Times New Roman" w:hAnsi="Times New Roman" w:cs="Arial"/>
-      <w:bCs/>
-      <w:kern w:val="32"/>
-      <w:sz w:val="26"/>
-      <w:szCs w:val="32"/>
-      <w:lang w:eastAsia="en-US"/>
-    </w:rPr>
-  </w:style>
-  <w:style w:type="paragraph" w:styleId="ListParagraph">
-    <w:name w:val="List Paragraph"/>
-    <w:basedOn w:val="Normal"/>
-    <w:uiPriority w:val="34"/>
-    <w:qFormat/>
-    <w:rsid w:val="00EB1145"/>
-    <w:pPr>
-      <w:ind w:left="720"/>
-      <w:contextualSpacing/>
-    </w:pPr>
-  </w:style>
-  <w:style w:type="paragraph" w:styleId="TOC1">
-    <w:name w:val="toc 1"/>
-    <w:basedOn w:val="Normal"/>
-    <w:next w:val="Normal"/>
-    <w:autoRedefine/>
-    <w:uiPriority w:val="39"/>
-    <w:unhideWhenUsed/>
-    <w:rsid w:val="009D4B1D"/>
-    <w:pPr>
-      <w:spacing w:before="120" w:after="120"/>
-    </w:pPr>
-    <w:rPr>
-      <w:rFonts w:asciiTheme="minorHAnsi" w:hAnsiTheme="minorHAnsi" w:cstheme="minorHAnsi"/>
-      <w:b/>
-      <w:bCs/>
-      <w:caps/>
-      <w:sz w:val="20"/>
-      <w:szCs w:val="20"/>
-    </w:rPr>
-  </w:style>
-  <w:style w:type="paragraph" w:styleId="TOC2">
-    <w:name w:val="toc 2"/>
-    <w:basedOn w:val="Normal"/>
-    <w:next w:val="Normal"/>
-    <w:autoRedefine/>
-    <w:uiPriority w:val="39"/>
-    <w:unhideWhenUsed/>
-    <w:rsid w:val="009D4B1D"/>
-    <w:pPr>
-      <w:ind w:left="240"/>
-    </w:pPr>
-    <w:rPr>
-      <w:rFonts w:asciiTheme="minorHAnsi" w:hAnsiTheme="minorHAnsi" w:cstheme="minorHAnsi"/>
-      <w:smallCaps/>
-      <w:sz w:val="20"/>
-      <w:szCs w:val="20"/>
-    </w:rPr>
-  </w:style>
-  <w:style w:type="paragraph" w:styleId="TOC3">
-    <w:name w:val="toc 3"/>
-    <w:basedOn w:val="Normal"/>
-    <w:next w:val="Normal"/>
-    <w:autoRedefine/>
-    <w:uiPriority w:val="39"/>
-    <w:unhideWhenUsed/>
-    <w:rsid w:val="009D4B1D"/>
-    <w:pPr>
-      <w:ind w:left="480"/>
-    </w:pPr>
-    <w:rPr>
-      <w:rFonts w:asciiTheme="minorHAnsi" w:hAnsiTheme="minorHAnsi" w:cstheme="minorHAnsi"/>
-      <w:i/>
-      <w:iCs/>
-      <w:sz w:val="20"/>
-      <w:szCs w:val="20"/>
-    </w:rPr>
-  </w:style>
-  <w:style w:type="paragraph" w:styleId="TOC4">
-    <w:name w:val="toc 4"/>
-    <w:basedOn w:val="Normal"/>
-    <w:next w:val="Normal"/>
-    <w:autoRedefine/>
-    <w:uiPriority w:val="39"/>
-    <w:unhideWhenUsed/>
-    <w:rsid w:val="009D4B1D"/>
-    <w:pPr>
-      <w:ind w:left="720"/>
-    </w:pPr>
-    <w:rPr>
-      <w:rFonts w:asciiTheme="minorHAnsi" w:hAnsiTheme="minorHAnsi" w:cstheme="minorHAnsi"/>
-      <w:sz w:val="18"/>
-      <w:szCs w:val="18"/>
-    </w:rPr>
-  </w:style>
-  <w:style w:type="paragraph" w:styleId="TOC5">
-    <w:name w:val="toc 5"/>
-    <w:basedOn w:val="Normal"/>
-    <w:next w:val="Normal"/>
-    <w:autoRedefine/>
-    <w:uiPriority w:val="39"/>
-    <w:unhideWhenUsed/>
-    <w:rsid w:val="009D4B1D"/>
-    <w:pPr>
-      <w:ind w:left="960"/>
-    </w:pPr>
-    <w:rPr>
-      <w:rFonts w:asciiTheme="minorHAnsi" w:hAnsiTheme="minorHAnsi" w:cstheme="minorHAnsi"/>
-      <w:sz w:val="18"/>
-      <w:szCs w:val="18"/>
-    </w:rPr>
-  </w:style>
-  <w:style w:type="paragraph" w:styleId="TOC6">
-    <w:name w:val="toc 6"/>
-    <w:basedOn w:val="Normal"/>
-    <w:next w:val="Normal"/>
-    <w:autoRedefine/>
-    <w:uiPriority w:val="39"/>
-    <w:unhideWhenUsed/>
-    <w:rsid w:val="009D4B1D"/>
-    <w:pPr>
-      <w:ind w:left="1200"/>
-    </w:pPr>
-    <w:rPr>
-      <w:rFonts w:asciiTheme="minorHAnsi" w:hAnsiTheme="minorHAnsi" w:cstheme="minorHAnsi"/>
-      <w:sz w:val="18"/>
-      <w:szCs w:val="18"/>
-    </w:rPr>
-  </w:style>
-  <w:style w:type="paragraph" w:styleId="TOC7">
-    <w:name w:val="toc 7"/>
-    <w:basedOn w:val="Normal"/>
-    <w:next w:val="Normal"/>
-    <w:autoRedefine/>
-    <w:uiPriority w:val="39"/>
-    <w:unhideWhenUsed/>
-    <w:rsid w:val="009D4B1D"/>
-    <w:pPr>
-      <w:ind w:left="1440"/>
-    </w:pPr>
-    <w:rPr>
-      <w:rFonts w:asciiTheme="minorHAnsi" w:hAnsiTheme="minorHAnsi" w:cstheme="minorHAnsi"/>
-      <w:sz w:val="18"/>
-      <w:szCs w:val="18"/>
-    </w:rPr>
-  </w:style>
-  <w:style w:type="paragraph" w:styleId="TOC8">
-    <w:name w:val="toc 8"/>
-    <w:basedOn w:val="Normal"/>
-    <w:next w:val="Normal"/>
-    <w:autoRedefine/>
-    <w:uiPriority w:val="39"/>
-    <w:unhideWhenUsed/>
-    <w:rsid w:val="009D4B1D"/>
-    <w:pPr>
-      <w:ind w:left="1680"/>
-    </w:pPr>
-    <w:rPr>
-      <w:rFonts w:asciiTheme="minorHAnsi" w:hAnsiTheme="minorHAnsi" w:cstheme="minorHAnsi"/>
-      <w:sz w:val="18"/>
-      <w:szCs w:val="18"/>
-    </w:rPr>
-  </w:style>
-  <w:style w:type="paragraph" w:styleId="TOC9">
-    <w:name w:val="toc 9"/>
-    <w:basedOn w:val="Normal"/>
-    <w:next w:val="Normal"/>
-    <w:autoRedefine/>
-    <w:uiPriority w:val="39"/>
-    <w:unhideWhenUsed/>
-    <w:rsid w:val="009D4B1D"/>
-    <w:pPr>
-      <w:ind w:left="1920"/>
-    </w:pPr>
-    <w:rPr>
-      <w:rFonts w:asciiTheme="minorHAnsi" w:hAnsiTheme="minorHAnsi" w:cstheme="minorHAnsi"/>
-      <w:sz w:val="18"/>
-      <w:szCs w:val="18"/>
-    </w:rPr>
-  </w:style>
-  <w:style w:type="character" w:styleId="Hyperlink">
-    <w:name w:val="Hyperlink"/>
-    <w:basedOn w:val="DefaultParagraphFont"/>
-    <w:uiPriority w:val="99"/>
-    <w:unhideWhenUsed/>
-    <w:rsid w:val="009D4B1D"/>
-    <w:rPr>
-      <w:color w:val="0000FF" w:themeColor="hyperlink"/>
-      <w:u w:val="single"/>
-    </w:rPr>
-  </w:style>
-  <w:style w:type="character" w:customStyle="1" w:styleId="UnresolvedMention">
-    <w:name w:val="Unresolved Mention"/>
-    <w:basedOn w:val="DefaultParagraphFont"/>
-    <w:uiPriority w:val="99"/>
-    <w:semiHidden/>
-    <w:unhideWhenUsed/>
-    <w:rsid w:val="0004400E"/>
-    <w:rPr>
-      <w:color w:val="605E5C"/>
-      <w:shd w:val="clear" w:color="auto" w:fill="E1DFDD"/>
-    </w:rPr>
-  </w:style>
-  <w:style w:type="paragraph" w:styleId="TOCHeading">
-    <w:name w:val="TOC Heading"/>
-    <w:basedOn w:val="Heading1"/>
-    <w:next w:val="Normal"/>
-    <w:uiPriority w:val="39"/>
-    <w:unhideWhenUsed/>
-    <w:qFormat/>
-    <w:rsid w:val="00F44A94"/>
-    <w:pPr>
-      <w:keepLines/>
-      <w:spacing w:before="240" w:line="259" w:lineRule="auto"/>
-      <w:jc w:val="left"/>
-      <w:outlineLvl w:val="9"/>
-    </w:pPr>
-    <w:rPr>
-      <w:rFonts w:asciiTheme="majorHAnsi" w:eastAsiaTheme="majorEastAsia" w:hAnsiTheme="majorHAnsi" w:cstheme="majorBidi"/>
-      <w:b w:val="0"/>
-      <w:color w:val="365F91" w:themeColor="accent1" w:themeShade="BF"/>
-      <w:sz w:val="32"/>
-      <w:szCs w:val="32"/>
-    </w:rPr>
-  </w:style>
-  <w:style w:type="table" w:styleId="TableGrid">
-    <w:name w:val="Table Grid"/>
-    <w:basedOn w:val="TableNormal"/>
-    <w:uiPriority w:val="59"/>
-    <w:rsid w:val="0000302B"/>
-    <w:pPr>
-      <w:spacing w:after="0" w:line="240" w:lineRule="auto"/>
-    </w:pPr>
-    <w:rPr>
-      <w:rFonts w:eastAsiaTheme="minorHAnsi"/>
-      <w:lang w:eastAsia="en-US"/>
-    </w:rPr>
-    <w:tblPr>
-      <w:tblInd w:w="0" w:type="dxa"/>
-      <w:tblBorders>
-        <w:top w:val="single" w:sz="4" w:space="0" w:color="auto"/>
-        <w:left w:val="single" w:sz="4" w:space="0" w:color="auto"/>
-        <w:bottom w:val="single" w:sz="4" w:space="0" w:color="auto"/>
-        <w:right w:val="single" w:sz="4" w:space="0" w:color="auto"/>
-        <w:insideH w:val="single" w:sz="4" w:space="0" w:color="auto"/>
-        <w:insideV w:val="single" w:sz="4" w:space="0" w:color="auto"/>
-      </w:tblBorders>
-      <w:tblCellMar>
-        <w:top w:w="0" w:type="dxa"/>
-        <w:left w:w="108" w:type="dxa"/>
-        <w:bottom w:w="0" w:type="dxa"/>
-        <w:right w:w="108" w:type="dxa"/>
-      </w:tblCellMar>
     </w:tblPr>
   </w:style>
 </w:styles>

</xml_diff>